<commit_message>
Additional tests added; code refactoring;
</commit_message>
<xml_diff>
--- a/DataStructsTests.docx
+++ b/DataStructsTests.docx
@@ -124,11 +124,19 @@
                 <w:lang w:val="en-US"/>
               </w:rPr>
             </w:pPr>
-            <w:r>
-              <w:rPr>
-                <w:lang w:val="en-US"/>
-              </w:rPr>
-              <w:t>LinkedList&lt;T&gt;</w:t>
+            <w:proofErr w:type="spellStart"/>
+            <w:r>
+              <w:rPr>
+                <w:lang w:val="en-US"/>
+              </w:rPr>
+              <w:t>LinkedList</w:t>
+            </w:r>
+            <w:proofErr w:type="spellEnd"/>
+            <w:r>
+              <w:rPr>
+                <w:lang w:val="en-US"/>
+              </w:rPr>
+              <w:t>&lt;T&gt;</w:t>
             </w:r>
           </w:p>
         </w:tc>
@@ -270,15 +278,59 @@
               </w:rPr>
               <w:t xml:space="preserve"> (</w:t>
             </w:r>
+            <w:proofErr w:type="spellStart"/>
             <w:r>
               <w:rPr>
                 <w:rStyle w:val="a4"/>
               </w:rPr>
-              <w:t>amortized constant time, linear</w:t>
-            </w:r>
+              <w:t>amortized</w:t>
+            </w:r>
+            <w:proofErr w:type="spellEnd"/>
             <w:r>
               <w:rPr>
                 <w:rStyle w:val="a4"/>
+              </w:rPr>
+              <w:t xml:space="preserve"> </w:t>
+            </w:r>
+            <w:proofErr w:type="spellStart"/>
+            <w:r>
+              <w:rPr>
+                <w:rStyle w:val="a4"/>
+              </w:rPr>
+              <w:t>constant</w:t>
+            </w:r>
+            <w:proofErr w:type="spellEnd"/>
+            <w:r>
+              <w:rPr>
+                <w:rStyle w:val="a4"/>
+              </w:rPr>
+              <w:t xml:space="preserve"> </w:t>
+            </w:r>
+            <w:proofErr w:type="spellStart"/>
+            <w:r>
+              <w:rPr>
+                <w:rStyle w:val="a4"/>
+              </w:rPr>
+              <w:t>time</w:t>
+            </w:r>
+            <w:proofErr w:type="spellEnd"/>
+            <w:r>
+              <w:rPr>
+                <w:rStyle w:val="a4"/>
+              </w:rPr>
+              <w:t xml:space="preserve">, </w:t>
+            </w:r>
+            <w:proofErr w:type="spellStart"/>
+            <w:r>
+              <w:rPr>
+                <w:rStyle w:val="a4"/>
+              </w:rPr>
+              <w:t>linear</w:t>
+            </w:r>
+            <w:proofErr w:type="spellEnd"/>
+            <w:r>
+              <w:rPr>
+                <w:rStyle w:val="a4"/>
                 <w:lang w:val="en-US"/>
               </w:rPr>
               <w:t xml:space="preserve"> in</w:t>
@@ -287,8 +339,30 @@
               <w:rPr>
                 <w:rStyle w:val="a4"/>
               </w:rPr>
-              <w:t xml:space="preserve"> worst case</w:t>
-            </w:r>
+              <w:t xml:space="preserve"> </w:t>
+            </w:r>
+            <w:proofErr w:type="spellStart"/>
+            <w:r>
+              <w:rPr>
+                <w:rStyle w:val="a4"/>
+              </w:rPr>
+              <w:t>worst</w:t>
+            </w:r>
+            <w:proofErr w:type="spellEnd"/>
+            <w:r>
+              <w:rPr>
+                <w:rStyle w:val="a4"/>
+              </w:rPr>
+              <w:t xml:space="preserve"> </w:t>
+            </w:r>
+            <w:proofErr w:type="spellStart"/>
+            <w:r>
+              <w:rPr>
+                <w:rStyle w:val="a4"/>
+              </w:rPr>
+              <w:t>case</w:t>
+            </w:r>
+            <w:proofErr w:type="spellEnd"/>
             <w:r>
               <w:rPr>
                 <w:lang w:val="en-US"/>
@@ -305,7 +379,33 @@
               <w:rPr>
                 <w:lang w:val="en-US"/>
               </w:rPr>
-              <w:t xml:space="preserve">. Because of it’s “pseudoAppend” </w:t>
+              <w:t xml:space="preserve">. Because of </w:t>
+            </w:r>
+            <w:proofErr w:type="spellStart"/>
+            <w:r>
+              <w:rPr>
+                <w:lang w:val="en-US"/>
+              </w:rPr>
+              <w:t>it’s</w:t>
+            </w:r>
+            <w:proofErr w:type="spellEnd"/>
+            <w:r>
+              <w:rPr>
+                <w:lang w:val="en-US"/>
+              </w:rPr>
+              <w:t xml:space="preserve"> “pseudo</w:t>
+            </w:r>
+            <w:r>
+              <w:rPr>
+                <w:lang w:val="en-US"/>
+              </w:rPr>
+              <w:t xml:space="preserve"> </w:t>
+            </w:r>
+            <w:r>
+              <w:rPr>
+                <w:lang w:val="en-US"/>
+              </w:rPr>
+              <w:t xml:space="preserve">Append” </w:t>
             </w:r>
           </w:p>
         </w:tc>
@@ -399,6 +499,11 @@
             <w:shd w:val="clear" w:color="auto" w:fill="C2D69B" w:themeFill="accent3" w:themeFillTint="99"/>
           </w:tcPr>
           <w:p>
+            <w:pPr>
+              <w:rPr>
+                <w:lang w:val="en-US"/>
+              </w:rPr>
+            </w:pPr>
             <w:r>
               <w:rPr>
                 <w:lang w:val="en-US"/>
@@ -415,19 +520,43 @@
               <w:rPr>
                 <w:lang w:val="en-US"/>
               </w:rPr>
-              <w:t xml:space="preserve"> (</w:t>
-            </w:r>
+              <w:t xml:space="preserve"> </w:t>
+            </w:r>
+          </w:p>
+          <w:p>
+            <w:r>
+              <w:rPr>
+                <w:lang w:val="en-US"/>
+              </w:rPr>
+              <w:t xml:space="preserve">* -- </w:t>
+            </w:r>
+            <w:proofErr w:type="spellStart"/>
             <w:r>
               <w:rPr>
                 <w:rStyle w:val="a4"/>
               </w:rPr>
-              <w:t>linear time</w:t>
-            </w:r>
-            <w:r>
-              <w:rPr>
-                <w:lang w:val="en-US"/>
-              </w:rPr>
-              <w:t>)</w:t>
+              <w:t>linear</w:t>
+            </w:r>
+            <w:proofErr w:type="spellEnd"/>
+            <w:r>
+              <w:rPr>
+                <w:rStyle w:val="a4"/>
+              </w:rPr>
+              <w:t xml:space="preserve"> </w:t>
+            </w:r>
+            <w:proofErr w:type="spellStart"/>
+            <w:r>
+              <w:rPr>
+                <w:rStyle w:val="a4"/>
+              </w:rPr>
+              <w:t>time</w:t>
+            </w:r>
+            <w:proofErr w:type="spellEnd"/>
+            <w:r>
+              <w:rPr>
+                <w:lang w:val="en-US"/>
+              </w:rPr>
+              <w:t xml:space="preserve"> change</w:t>
             </w:r>
           </w:p>
         </w:tc>
@@ -516,7 +645,7 @@
               <w:rPr>
                 <w:lang w:val="en-US"/>
               </w:rPr>
-              <w:t>Slow</w:t>
+              <w:t>Very slow</w:t>
             </w:r>
           </w:p>
         </w:tc>
@@ -629,7 +758,21 @@
               <w:rPr>
                 <w:lang w:val="en-US"/>
               </w:rPr>
-              <w:t>Remove(item) - linear time; RemoveAt(index) - linear time</w:t>
+              <w:t xml:space="preserve">Remove(item) - linear time; </w:t>
+            </w:r>
+            <w:proofErr w:type="spellStart"/>
+            <w:r>
+              <w:rPr>
+                <w:lang w:val="en-US"/>
+              </w:rPr>
+              <w:t>RemoveAt</w:t>
+            </w:r>
+            <w:proofErr w:type="spellEnd"/>
+            <w:r>
+              <w:rPr>
+                <w:lang w:val="en-US"/>
+              </w:rPr>
+              <w:t>(index) - linear time</w:t>
             </w:r>
           </w:p>
         </w:tc>
@@ -652,7 +795,22 @@
               <w:rPr>
                 <w:lang w:val="en-US"/>
               </w:rPr>
-              <w:t>Ram memory usage (&lt;85000 bytes)</w:t>
+              <w:t xml:space="preserve">Data size </w:t>
+            </w:r>
+            <w:r>
+              <w:rPr>
+                <w:lang w:val="en-US"/>
+              </w:rPr>
+              <w:t>&lt;</w:t>
+            </w:r>
+            <w:r>
+              <w:t xml:space="preserve"> </w:t>
+            </w:r>
+            <w:r>
+              <w:rPr>
+                <w:lang w:val="en-US"/>
+              </w:rPr>
+              <w:t>85000 bytes</w:t>
             </w:r>
             <w:bookmarkEnd w:id="0"/>
             <w:bookmarkEnd w:id="1"/>
@@ -726,19 +884,22 @@
               <w:rPr>
                 <w:lang w:val="en-US"/>
               </w:rPr>
-              <w:t>Ram memory usage (&gt;</w:t>
+              <w:t xml:space="preserve">Data size </w:t>
+            </w:r>
+            <w:r>
+              <w:rPr>
+                <w:lang w:val="en-US"/>
+              </w:rPr>
+              <w:t>&gt;</w:t>
+            </w:r>
+            <w:r>
+              <w:t xml:space="preserve"> </w:t>
             </w:r>
             <w:r>
               <w:rPr>
                 <w:lang w:val="en-US"/>
               </w:rPr>
               <w:t>85000 bytes</w:t>
-            </w:r>
-            <w:r>
-              <w:rPr>
-                <w:lang w:val="en-US"/>
-              </w:rPr>
-              <w:t>)</w:t>
             </w:r>
           </w:p>
         </w:tc>
@@ -751,8 +912,710 @@
             <w:pPr>
               <w:jc w:val="center"/>
             </w:pPr>
-            <w:r>
-              <w:t>this can lead to heap fragmentation, a mild form of memory leak</w:t>
+            <w:proofErr w:type="spellStart"/>
+            <w:r>
+              <w:t>this</w:t>
+            </w:r>
+            <w:proofErr w:type="spellEnd"/>
+            <w:r>
+              <w:t xml:space="preserve"> </w:t>
+            </w:r>
+            <w:proofErr w:type="spellStart"/>
+            <w:r>
+              <w:t>can</w:t>
+            </w:r>
+            <w:proofErr w:type="spellEnd"/>
+            <w:r>
+              <w:t xml:space="preserve"> </w:t>
+            </w:r>
+            <w:proofErr w:type="spellStart"/>
+            <w:r>
+              <w:t>lead</w:t>
+            </w:r>
+            <w:proofErr w:type="spellEnd"/>
+            <w:r>
+              <w:t xml:space="preserve"> </w:t>
+            </w:r>
+            <w:proofErr w:type="spellStart"/>
+            <w:r>
+              <w:t>to</w:t>
+            </w:r>
+            <w:proofErr w:type="spellEnd"/>
+            <w:r>
+              <w:t xml:space="preserve"> </w:t>
+            </w:r>
+            <w:proofErr w:type="spellStart"/>
+            <w:r>
+              <w:t>heap</w:t>
+            </w:r>
+            <w:proofErr w:type="spellEnd"/>
+            <w:r>
+              <w:t xml:space="preserve"> </w:t>
+            </w:r>
+            <w:proofErr w:type="spellStart"/>
+            <w:r>
+              <w:t>fragmentation</w:t>
+            </w:r>
+            <w:proofErr w:type="spellEnd"/>
+            <w:r>
+              <w:t xml:space="preserve">, a </w:t>
+            </w:r>
+            <w:proofErr w:type="spellStart"/>
+            <w:r>
+              <w:t>mild</w:t>
+            </w:r>
+            <w:proofErr w:type="spellEnd"/>
+            <w:r>
+              <w:t xml:space="preserve"> </w:t>
+            </w:r>
+            <w:proofErr w:type="spellStart"/>
+            <w:r>
+              <w:t>form</w:t>
+            </w:r>
+            <w:proofErr w:type="spellEnd"/>
+            <w:r>
+              <w:t xml:space="preserve"> </w:t>
+            </w:r>
+            <w:proofErr w:type="spellStart"/>
+            <w:r>
+              <w:t>of</w:t>
+            </w:r>
+            <w:proofErr w:type="spellEnd"/>
+            <w:r>
+              <w:t xml:space="preserve"> </w:t>
+            </w:r>
+            <w:proofErr w:type="spellStart"/>
+            <w:r>
+              <w:t>memory</w:t>
+            </w:r>
+            <w:proofErr w:type="spellEnd"/>
+            <w:r>
+              <w:t xml:space="preserve"> </w:t>
+            </w:r>
+            <w:proofErr w:type="spellStart"/>
+            <w:r>
+              <w:t>leak</w:t>
+            </w:r>
+            <w:proofErr w:type="spellEnd"/>
+          </w:p>
+        </w:tc>
+        <w:tc>
+          <w:tcPr>
+            <w:tcW w:w="2182" w:type="dxa"/>
+            <w:shd w:val="clear" w:color="auto" w:fill="C2D69B" w:themeFill="accent3" w:themeFillTint="99"/>
+          </w:tcPr>
+          <w:p>
+            <w:pPr>
+              <w:rPr>
+                <w:lang w:val="en-US"/>
+              </w:rPr>
+            </w:pPr>
+            <w:r>
+              <w:rPr>
+                <w:lang w:val="en-US"/>
+              </w:rPr>
+              <w:t>A</w:t>
+            </w:r>
+            <w:r>
+              <w:rPr>
+                <w:lang w:val="en-US"/>
+              </w:rPr>
+              <w:t xml:space="preserve">llowable </w:t>
+            </w:r>
+            <w:r>
+              <w:rPr>
+                <w:lang w:val="en-US"/>
+              </w:rPr>
+              <w:t>choice</w:t>
+            </w:r>
+            <w:r>
+              <w:rPr>
+                <w:lang w:val="en-US"/>
+              </w:rPr>
+              <w:t>, but takes a lot of RAM</w:t>
+            </w:r>
+            <w:r>
+              <w:rPr>
+                <w:lang w:val="en-US"/>
+              </w:rPr>
+              <w:t xml:space="preserve"> </w:t>
+            </w:r>
+            <w:r>
+              <w:rPr>
+                <w:lang w:val="en-US"/>
+              </w:rPr>
+              <w:t>for</w:t>
+            </w:r>
+            <w:r>
+              <w:rPr>
+                <w:lang w:val="en-US"/>
+              </w:rPr>
+              <w:t xml:space="preserve"> “links”.</w:t>
+            </w:r>
+          </w:p>
+          <w:p>
+            <w:pPr>
+              <w:rPr>
+                <w:lang w:val="en-US"/>
+              </w:rPr>
+            </w:pPr>
+          </w:p>
+          <w:p>
+            <w:pPr>
+              <w:rPr>
+                <w:lang w:val="en-US"/>
+              </w:rPr>
+            </w:pPr>
+            <w:r>
+              <w:rPr>
+                <w:lang w:val="en-US"/>
+              </w:rPr>
+              <w:t xml:space="preserve">Best choice in case of </w:t>
+            </w:r>
+            <w:r>
+              <w:rPr>
+                <w:lang w:val="en-US"/>
+              </w:rPr>
+              <w:t xml:space="preserve">containing </w:t>
+            </w:r>
+            <w:r>
+              <w:rPr>
+                <w:lang w:val="en-US"/>
+              </w:rPr>
+              <w:t>high-</w:t>
+            </w:r>
+            <w:r>
+              <w:rPr>
+                <w:lang w:val="en-US"/>
+              </w:rPr>
+              <w:t>weight</w:t>
+            </w:r>
+            <w:r>
+              <w:rPr>
+                <w:lang w:val="en-US"/>
+              </w:rPr>
+              <w:t xml:space="preserve"> </w:t>
+            </w:r>
+            <w:r>
+              <w:rPr>
+                <w:lang w:val="en-US"/>
+              </w:rPr>
+              <w:t>objects</w:t>
+            </w:r>
+            <w:r>
+              <w:rPr>
+                <w:lang w:val="en-US"/>
+              </w:rPr>
+              <w:t>, but count of objects is relatively low</w:t>
+            </w:r>
+          </w:p>
+        </w:tc>
+        <w:tc>
+          <w:tcPr>
+            <w:tcW w:w="2604" w:type="dxa"/>
+            <w:shd w:val="clear" w:color="auto" w:fill="FF0000"/>
+          </w:tcPr>
+          <w:p>
+            <w:proofErr w:type="spellStart"/>
+            <w:r>
+              <w:t>this</w:t>
+            </w:r>
+            <w:proofErr w:type="spellEnd"/>
+            <w:r>
+              <w:t xml:space="preserve"> </w:t>
+            </w:r>
+            <w:proofErr w:type="spellStart"/>
+            <w:r>
+              <w:t>can</w:t>
+            </w:r>
+            <w:proofErr w:type="spellEnd"/>
+            <w:r>
+              <w:t xml:space="preserve"> </w:t>
+            </w:r>
+            <w:proofErr w:type="spellStart"/>
+            <w:r>
+              <w:t>lead</w:t>
+            </w:r>
+            <w:proofErr w:type="spellEnd"/>
+            <w:r>
+              <w:t xml:space="preserve"> </w:t>
+            </w:r>
+            <w:proofErr w:type="spellStart"/>
+            <w:r>
+              <w:t>to</w:t>
+            </w:r>
+            <w:proofErr w:type="spellEnd"/>
+            <w:r>
+              <w:t xml:space="preserve"> </w:t>
+            </w:r>
+            <w:proofErr w:type="spellStart"/>
+            <w:r>
+              <w:t>heap</w:t>
+            </w:r>
+            <w:proofErr w:type="spellEnd"/>
+            <w:r>
+              <w:t xml:space="preserve"> </w:t>
+            </w:r>
+            <w:proofErr w:type="spellStart"/>
+            <w:r>
+              <w:t>fragmentation</w:t>
+            </w:r>
+            <w:proofErr w:type="spellEnd"/>
+            <w:r>
+              <w:t xml:space="preserve">, a </w:t>
+            </w:r>
+            <w:proofErr w:type="spellStart"/>
+            <w:r>
+              <w:t>mild</w:t>
+            </w:r>
+            <w:proofErr w:type="spellEnd"/>
+            <w:r>
+              <w:t xml:space="preserve"> </w:t>
+            </w:r>
+            <w:proofErr w:type="spellStart"/>
+            <w:r>
+              <w:t>form</w:t>
+            </w:r>
+            <w:proofErr w:type="spellEnd"/>
+            <w:r>
+              <w:t xml:space="preserve"> </w:t>
+            </w:r>
+            <w:proofErr w:type="spellStart"/>
+            <w:r>
+              <w:t>of</w:t>
+            </w:r>
+            <w:proofErr w:type="spellEnd"/>
+            <w:r>
+              <w:t xml:space="preserve"> </w:t>
+            </w:r>
+            <w:proofErr w:type="spellStart"/>
+            <w:r>
+              <w:t>memory</w:t>
+            </w:r>
+            <w:proofErr w:type="spellEnd"/>
+            <w:r>
+              <w:t xml:space="preserve"> </w:t>
+            </w:r>
+            <w:proofErr w:type="spellStart"/>
+            <w:r>
+              <w:t>leak</w:t>
+            </w:r>
+            <w:proofErr w:type="spellEnd"/>
+          </w:p>
+        </w:tc>
+      </w:tr>
+      <w:tr>
+        <w:tc>
+          <w:tcPr>
+            <w:tcW w:w="2499" w:type="dxa"/>
+            <w:shd w:val="clear" w:color="auto" w:fill="FFFF00"/>
+          </w:tcPr>
+          <w:p>
+            <w:pPr>
+              <w:rPr>
+                <w:lang w:val="en-US"/>
+              </w:rPr>
+            </w:pPr>
+            <w:r>
+              <w:rPr>
+                <w:lang w:val="en-US"/>
+              </w:rPr>
+              <w:t>Se</w:t>
+            </w:r>
+            <w:proofErr w:type="spellStart"/>
+            <w:r>
+              <w:t>quential</w:t>
+            </w:r>
+            <w:proofErr w:type="spellEnd"/>
+            <w:r>
+              <w:t xml:space="preserve"> </w:t>
+            </w:r>
+            <w:r>
+              <w:rPr>
+                <w:lang w:val="en-US"/>
+              </w:rPr>
+              <w:t xml:space="preserve"> access speed</w:t>
+            </w:r>
+            <w:r>
+              <w:rPr>
+                <w:lang w:val="en-US"/>
+              </w:rPr>
+              <w:t xml:space="preserve">: </w:t>
+            </w:r>
+            <w:proofErr w:type="spellStart"/>
+            <w:r>
+              <w:rPr>
+                <w:lang w:val="en-US"/>
+              </w:rPr>
+              <w:t>Foreach</w:t>
+            </w:r>
+            <w:proofErr w:type="spellEnd"/>
+            <w:r>
+              <w:rPr>
+                <w:lang w:val="en-US"/>
+              </w:rPr>
+              <w:t>()</w:t>
+            </w:r>
+          </w:p>
+        </w:tc>
+        <w:tc>
+          <w:tcPr>
+            <w:tcW w:w="2604" w:type="dxa"/>
+            <w:shd w:val="clear" w:color="auto" w:fill="00B050"/>
+          </w:tcPr>
+          <w:p>
+            <w:pPr>
+              <w:rPr>
+                <w:rStyle w:val="a4"/>
+                <w:i w:val="0"/>
+                <w:lang w:val="en-US"/>
+              </w:rPr>
+            </w:pPr>
+            <w:r>
+              <w:rPr>
+                <w:rStyle w:val="a4"/>
+                <w:i w:val="0"/>
+                <w:lang w:val="en-US"/>
+              </w:rPr>
+              <w:t>Fast</w:t>
+            </w:r>
+          </w:p>
+        </w:tc>
+        <w:tc>
+          <w:tcPr>
+            <w:tcW w:w="2182" w:type="dxa"/>
+            <w:shd w:val="clear" w:color="auto" w:fill="C2D69B" w:themeFill="accent3" w:themeFillTint="99"/>
+          </w:tcPr>
+          <w:p>
+            <w:pPr>
+              <w:rPr>
+                <w:rStyle w:val="a4"/>
+                <w:lang w:val="en-US"/>
+              </w:rPr>
+            </w:pPr>
+            <w:r>
+              <w:rPr>
+                <w:rStyle w:val="a4"/>
+                <w:i w:val="0"/>
+                <w:lang w:val="en-US"/>
+              </w:rPr>
+              <w:t>Relatively Slow</w:t>
+            </w:r>
+          </w:p>
+        </w:tc>
+        <w:tc>
+          <w:tcPr>
+            <w:tcW w:w="2604" w:type="dxa"/>
+            <w:shd w:val="clear" w:color="auto" w:fill="C2D69B" w:themeFill="accent3" w:themeFillTint="99"/>
+          </w:tcPr>
+          <w:p>
+            <w:pPr>
+              <w:rPr>
+                <w:rStyle w:val="a4"/>
+                <w:lang w:val="en-US"/>
+              </w:rPr>
+            </w:pPr>
+            <w:r>
+              <w:rPr>
+                <w:rStyle w:val="a4"/>
+                <w:i w:val="0"/>
+                <w:lang w:val="en-US"/>
+              </w:rPr>
+              <w:t xml:space="preserve">Relatively </w:t>
+            </w:r>
+            <w:r>
+              <w:rPr>
+                <w:rStyle w:val="a4"/>
+                <w:i w:val="0"/>
+                <w:lang w:val="en-US"/>
+              </w:rPr>
+              <w:t>Fast</w:t>
+            </w:r>
+          </w:p>
+        </w:tc>
+      </w:tr>
+      <w:tr>
+        <w:tc>
+          <w:tcPr>
+            <w:tcW w:w="2499" w:type="dxa"/>
+            <w:shd w:val="clear" w:color="auto" w:fill="FFFF00"/>
+          </w:tcPr>
+          <w:p>
+            <w:pPr>
+              <w:rPr>
+                <w:lang w:val="en-US"/>
+              </w:rPr>
+            </w:pPr>
+            <w:r>
+              <w:rPr>
+                <w:lang w:val="en-US"/>
+              </w:rPr>
+              <w:t>Se</w:t>
+            </w:r>
+            <w:proofErr w:type="spellStart"/>
+            <w:r>
+              <w:t>quential</w:t>
+            </w:r>
+            <w:proofErr w:type="spellEnd"/>
+            <w:r>
+              <w:t xml:space="preserve"> </w:t>
+            </w:r>
+            <w:r>
+              <w:rPr>
+                <w:lang w:val="en-US"/>
+              </w:rPr>
+              <w:t xml:space="preserve"> access speed</w:t>
+            </w:r>
+            <w:r>
+              <w:rPr>
+                <w:lang w:val="en-US"/>
+              </w:rPr>
+              <w:t>: For</w:t>
+            </w:r>
+            <w:r>
+              <w:rPr>
+                <w:lang w:val="en-US"/>
+              </w:rPr>
+              <w:t xml:space="preserve"> </w:t>
+            </w:r>
+            <w:r>
+              <w:rPr>
+                <w:lang w:val="en-US"/>
+              </w:rPr>
+              <w:t>()</w:t>
+            </w:r>
+          </w:p>
+        </w:tc>
+        <w:tc>
+          <w:tcPr>
+            <w:tcW w:w="2604" w:type="dxa"/>
+            <w:shd w:val="clear" w:color="auto" w:fill="00B050"/>
+          </w:tcPr>
+          <w:p>
+            <w:pPr>
+              <w:rPr>
+                <w:rStyle w:val="a4"/>
+                <w:i w:val="0"/>
+                <w:lang w:val="en-US"/>
+              </w:rPr>
+            </w:pPr>
+            <w:r>
+              <w:rPr>
+                <w:rStyle w:val="a4"/>
+                <w:i w:val="0"/>
+                <w:lang w:val="en-US"/>
+              </w:rPr>
+              <w:t>Fast</w:t>
+            </w:r>
+          </w:p>
+        </w:tc>
+        <w:tc>
+          <w:tcPr>
+            <w:tcW w:w="2182" w:type="dxa"/>
+            <w:shd w:val="clear" w:color="auto" w:fill="FF0000"/>
+          </w:tcPr>
+          <w:p>
+            <w:pPr>
+              <w:rPr>
+                <w:rStyle w:val="a4"/>
+                <w:i w:val="0"/>
+                <w:lang w:val="en-US"/>
+              </w:rPr>
+            </w:pPr>
+            <w:r>
+              <w:rPr>
+                <w:rStyle w:val="a4"/>
+                <w:i w:val="0"/>
+                <w:lang w:val="en-US"/>
+              </w:rPr>
+              <w:t>No Access by index</w:t>
+            </w:r>
+          </w:p>
+        </w:tc>
+        <w:tc>
+          <w:tcPr>
+            <w:tcW w:w="2604" w:type="dxa"/>
+            <w:shd w:val="clear" w:color="auto" w:fill="00B050"/>
+          </w:tcPr>
+          <w:p>
+            <w:pPr>
+              <w:rPr>
+                <w:rStyle w:val="a4"/>
+                <w:i w:val="0"/>
+                <w:lang w:val="en-US"/>
+              </w:rPr>
+            </w:pPr>
+            <w:r>
+              <w:rPr>
+                <w:rStyle w:val="a4"/>
+                <w:i w:val="0"/>
+                <w:lang w:val="en-US"/>
+              </w:rPr>
+              <w:t>Fast</w:t>
+            </w:r>
+          </w:p>
+          <w:p>
+            <w:pPr>
+              <w:rPr>
+                <w:rStyle w:val="a4"/>
+                <w:i w:val="0"/>
+                <w:lang w:val="en-US"/>
+              </w:rPr>
+            </w:pPr>
+            <w:r>
+              <w:rPr>
+                <w:rStyle w:val="a4"/>
+                <w:i w:val="0"/>
+                <w:lang w:val="en-US"/>
+              </w:rPr>
+              <w:t>(</w:t>
+            </w:r>
+            <w:r>
+              <w:rPr>
+                <w:rStyle w:val="a4"/>
+                <w:i w:val="0"/>
+                <w:lang w:val="en-US"/>
+              </w:rPr>
+              <w:t xml:space="preserve"> but slower than Array’s</w:t>
+            </w:r>
+            <w:r>
+              <w:rPr>
+                <w:rStyle w:val="a4"/>
+                <w:i w:val="0"/>
+                <w:lang w:val="en-US"/>
+              </w:rPr>
+              <w:t xml:space="preserve"> )</w:t>
+            </w:r>
+          </w:p>
+        </w:tc>
+      </w:tr>
+      <w:tr>
+        <w:tc>
+          <w:tcPr>
+            <w:tcW w:w="2499" w:type="dxa"/>
+            <w:shd w:val="clear" w:color="auto" w:fill="FFFF00"/>
+          </w:tcPr>
+          <w:p>
+            <w:pPr>
+              <w:rPr>
+                <w:lang w:val="en-US"/>
+              </w:rPr>
+            </w:pPr>
+            <w:bookmarkStart w:id="2" w:name="OLE_LINK3"/>
+            <w:bookmarkStart w:id="3" w:name="OLE_LINK4"/>
+            <w:r>
+              <w:rPr>
+                <w:highlight w:val="yellow"/>
+                <w:lang w:val="en-US"/>
+              </w:rPr>
+              <w:t>Random access speed</w:t>
+            </w:r>
+            <w:bookmarkEnd w:id="2"/>
+            <w:bookmarkEnd w:id="3"/>
+          </w:p>
+        </w:tc>
+        <w:tc>
+          <w:tcPr>
+            <w:tcW w:w="2604" w:type="dxa"/>
+            <w:shd w:val="clear" w:color="auto" w:fill="00B050"/>
+          </w:tcPr>
+          <w:p>
+            <w:pPr>
+              <w:rPr>
+                <w:lang w:val="en-US"/>
+              </w:rPr>
+            </w:pPr>
+            <w:r>
+              <w:rPr>
+                <w:rStyle w:val="a4"/>
+                <w:i w:val="0"/>
+                <w:lang w:val="en-US"/>
+              </w:rPr>
+              <w:t>Fast</w:t>
+            </w:r>
+          </w:p>
+        </w:tc>
+        <w:tc>
+          <w:tcPr>
+            <w:tcW w:w="2182" w:type="dxa"/>
+            <w:shd w:val="clear" w:color="auto" w:fill="FF0000"/>
+          </w:tcPr>
+          <w:p>
+            <w:pPr>
+              <w:rPr>
+                <w:lang w:val="en-US"/>
+              </w:rPr>
+            </w:pPr>
+            <w:r>
+              <w:rPr>
+                <w:rStyle w:val="a4"/>
+                <w:i w:val="0"/>
+                <w:lang w:val="en-US"/>
+              </w:rPr>
+              <w:t>No Access by index</w:t>
+            </w:r>
+          </w:p>
+        </w:tc>
+        <w:tc>
+          <w:tcPr>
+            <w:tcW w:w="2604" w:type="dxa"/>
+            <w:shd w:val="clear" w:color="auto" w:fill="00B050"/>
+          </w:tcPr>
+          <w:p>
+            <w:pPr>
+              <w:rPr>
+                <w:lang w:val="en-US"/>
+              </w:rPr>
+            </w:pPr>
+            <w:r>
+              <w:rPr>
+                <w:rStyle w:val="a4"/>
+                <w:i w:val="0"/>
+                <w:lang w:val="en-US"/>
+              </w:rPr>
+              <w:t>Fast</w:t>
+            </w:r>
+          </w:p>
+        </w:tc>
+      </w:tr>
+      <w:tr>
+        <w:tc>
+          <w:tcPr>
+            <w:tcW w:w="2499" w:type="dxa"/>
+            <w:shd w:val="clear" w:color="auto" w:fill="auto"/>
+          </w:tcPr>
+          <w:p>
+            <w:pPr>
+              <w:rPr>
+                <w:lang w:val="en-US"/>
+              </w:rPr>
+            </w:pPr>
+            <w:r>
+              <w:rPr>
+                <w:lang w:val="en-US"/>
+              </w:rPr>
+              <w:t>Count; Length speed</w:t>
+            </w:r>
+          </w:p>
+        </w:tc>
+        <w:tc>
+          <w:tcPr>
+            <w:tcW w:w="2604" w:type="dxa"/>
+            <w:shd w:val="clear" w:color="auto" w:fill="00B050"/>
+          </w:tcPr>
+          <w:p>
+            <w:pPr>
+              <w:rPr>
+                <w:lang w:val="en-US"/>
+              </w:rPr>
+            </w:pPr>
+            <w:r>
+              <w:rPr>
+                <w:rStyle w:val="a4"/>
+                <w:i w:val="0"/>
+                <w:lang w:val="en-US"/>
+              </w:rPr>
+              <w:t>Fast</w:t>
             </w:r>
           </w:p>
         </w:tc>
@@ -764,25 +1627,41 @@
           <w:p>
             <w:pPr>
               <w:rPr>
-                <w:lang w:val="en-US"/>
-              </w:rPr>
-            </w:pPr>
-            <w:r>
-              <w:rPr>
-                <w:lang w:val="en-US"/>
-              </w:rPr>
-              <w:t>Best choice</w:t>
+                <w:rStyle w:val="a4"/>
+                <w:i w:val="0"/>
+                <w:lang w:val="en-US"/>
+              </w:rPr>
+            </w:pPr>
+            <w:r>
+              <w:rPr>
+                <w:rStyle w:val="a4"/>
+                <w:i w:val="0"/>
+                <w:lang w:val="en-US"/>
+              </w:rPr>
+              <w:t>Fast</w:t>
             </w:r>
           </w:p>
         </w:tc>
         <w:tc>
           <w:tcPr>
             <w:tcW w:w="2604" w:type="dxa"/>
-            <w:shd w:val="clear" w:color="auto" w:fill="FF0000"/>
-          </w:tcPr>
-          <w:p>
-            <w:r>
-              <w:t>this can lead to heap fragmentation, a mild form of memory leak</w:t>
+            <w:shd w:val="clear" w:color="auto" w:fill="00B050"/>
+          </w:tcPr>
+          <w:p>
+            <w:pPr>
+              <w:rPr>
+                <w:rStyle w:val="a4"/>
+                <w:i w:val="0"/>
+                <w:lang w:val="en-US"/>
+              </w:rPr>
+            </w:pPr>
+            <w:r>
+              <w:rPr>
+                <w:rStyle w:val="a4"/>
+                <w:i w:val="0"/>
+                <w:lang w:val="en-US"/>
+              </w:rPr>
+              <w:t>Fast</w:t>
             </w:r>
           </w:p>
         </w:tc>
@@ -791,25 +1670,24 @@
         <w:tc>
           <w:tcPr>
             <w:tcW w:w="2499" w:type="dxa"/>
-            <w:shd w:val="clear" w:color="auto" w:fill="FFFF00"/>
-          </w:tcPr>
-          <w:p>
-            <w:pPr>
-              <w:rPr>
-                <w:lang w:val="en-US"/>
-              </w:rPr>
-            </w:pPr>
-            <w:bookmarkStart w:id="2" w:name="OLE_LINK3"/>
-            <w:bookmarkStart w:id="3" w:name="OLE_LINK4"/>
-            <w:r>
-              <w:rPr>
-                <w:highlight w:val="yellow"/>
-                <w:lang w:val="en-US"/>
-              </w:rPr>
-              <w:t>Random access speed</w:t>
-            </w:r>
-            <w:bookmarkEnd w:id="2"/>
-            <w:bookmarkEnd w:id="3"/>
+            <w:shd w:val="clear" w:color="auto" w:fill="auto"/>
+          </w:tcPr>
+          <w:p>
+            <w:pPr>
+              <w:rPr>
+                <w:lang w:val="en-US"/>
+              </w:rPr>
+            </w:pPr>
+            <w:bookmarkStart w:id="4" w:name="OLE_LINK11"/>
+            <w:bookmarkStart w:id="5" w:name="OLE_LINK12"/>
+            <w:r>
+              <w:rPr>
+                <w:lang w:val="en-US"/>
+              </w:rPr>
+              <w:t>Contains() speed</w:t>
+            </w:r>
+            <w:bookmarkEnd w:id="4"/>
+            <w:bookmarkEnd w:id="5"/>
           </w:p>
         </w:tc>
         <w:tc>
@@ -825,56 +1703,54 @@
             </w:pPr>
             <w:r>
               <w:rPr>
-                <w:lang w:val="en-US"/>
-              </w:rPr>
-              <w:t>Best</w:t>
+                <w:rStyle w:val="a4"/>
+                <w:i w:val="0"/>
+                <w:lang w:val="en-US"/>
+              </w:rPr>
+              <w:t>Fast</w:t>
             </w:r>
           </w:p>
         </w:tc>
         <w:tc>
           <w:tcPr>
             <w:tcW w:w="2182" w:type="dxa"/>
-            <w:shd w:val="clear" w:color="auto" w:fill="FF0000"/>
-          </w:tcPr>
-          <w:p>
-            <w:pPr>
-              <w:rPr>
-                <w:lang w:val="en-US"/>
-              </w:rPr>
-            </w:pPr>
-            <w:r>
-              <w:rPr>
-                <w:lang w:val="en-US"/>
-              </w:rPr>
-              <w:t>Very slow. But s</w:t>
-            </w:r>
-            <w:r>
-              <w:t>equential data</w:t>
-            </w:r>
-            <w:r>
-              <w:rPr>
-                <w:lang w:val="en-US"/>
-              </w:rPr>
-              <w:t xml:space="preserve"> accessing is great (forward/backward)</w:t>
+            <w:shd w:val="clear" w:color="auto" w:fill="C2D69B" w:themeFill="accent3" w:themeFillTint="99"/>
+          </w:tcPr>
+          <w:p>
+            <w:pPr>
+              <w:rPr>
+                <w:i/>
+                <w:lang w:val="en-US"/>
+              </w:rPr>
+            </w:pPr>
+            <w:r>
+              <w:rPr>
+                <w:rStyle w:val="a4"/>
+                <w:i w:val="0"/>
+                <w:lang w:val="en-US"/>
+              </w:rPr>
+              <w:t>Pretty fast</w:t>
             </w:r>
           </w:p>
         </w:tc>
         <w:tc>
           <w:tcPr>
             <w:tcW w:w="2604" w:type="dxa"/>
-            <w:shd w:val="clear" w:color="auto" w:fill="00B050"/>
-          </w:tcPr>
-          <w:p>
-            <w:pPr>
-              <w:rPr>
-                <w:lang w:val="en-US"/>
-              </w:rPr>
-            </w:pPr>
-            <w:r>
-              <w:rPr>
-                <w:lang w:val="en-US"/>
-              </w:rPr>
-              <w:t>Best</w:t>
+            <w:shd w:val="clear" w:color="auto" w:fill="C2D69B" w:themeFill="accent3" w:themeFillTint="99"/>
+          </w:tcPr>
+          <w:p>
+            <w:pPr>
+              <w:rPr>
+                <w:lang w:val="en-US"/>
+              </w:rPr>
+            </w:pPr>
+            <w:r>
+              <w:rPr>
+                <w:rStyle w:val="a4"/>
+                <w:i w:val="0"/>
+                <w:lang w:val="en-US"/>
+              </w:rPr>
+              <w:t>Pretty fast</w:t>
             </w:r>
           </w:p>
         </w:tc>
@@ -883,80 +1759,200 @@
         <w:tc>
           <w:tcPr>
             <w:tcW w:w="2499" w:type="dxa"/>
-            <w:shd w:val="clear" w:color="auto" w:fill="FFFF00"/>
-          </w:tcPr>
-          <w:p>
-            <w:pPr>
-              <w:rPr>
-                <w:lang w:val="en-US"/>
-              </w:rPr>
-            </w:pPr>
-            <w:bookmarkStart w:id="4" w:name="OLE_LINK5"/>
-            <w:bookmarkStart w:id="5" w:name="OLE_LINK6"/>
-            <w:r>
-              <w:rPr>
-                <w:lang w:val="en-US"/>
-              </w:rPr>
-              <w:t>Access by index</w:t>
-            </w:r>
-            <w:bookmarkEnd w:id="4"/>
-            <w:bookmarkEnd w:id="5"/>
+            <w:shd w:val="clear" w:color="auto" w:fill="auto"/>
+          </w:tcPr>
+          <w:p>
+            <w:pPr>
+              <w:rPr>
+                <w:lang w:val="en-US"/>
+              </w:rPr>
+            </w:pPr>
+            <w:r>
+              <w:rPr>
+                <w:lang w:val="en-US"/>
+              </w:rPr>
+              <w:t xml:space="preserve">Max possible </w:t>
+            </w:r>
+            <w:proofErr w:type="spellStart"/>
+            <w:r>
+              <w:rPr>
+                <w:lang w:val="en-US"/>
+              </w:rPr>
+              <w:t>elems</w:t>
+            </w:r>
+            <w:proofErr w:type="spellEnd"/>
+            <w:r>
+              <w:rPr>
+                <w:lang w:val="en-US"/>
+              </w:rPr>
+              <w:t xml:space="preserve"> count</w:t>
+            </w:r>
           </w:p>
         </w:tc>
         <w:tc>
           <w:tcPr>
             <w:tcW w:w="2604" w:type="dxa"/>
-            <w:shd w:val="clear" w:color="auto" w:fill="00B050"/>
-          </w:tcPr>
-          <w:p>
-            <w:pPr>
-              <w:rPr>
-                <w:lang w:val="en-US"/>
-              </w:rPr>
-            </w:pPr>
-            <w:r>
-              <w:rPr>
-                <w:lang w:val="en-US"/>
-              </w:rPr>
-              <w:t>+</w:t>
+            <w:shd w:val="clear" w:color="auto" w:fill="C2D69B" w:themeFill="accent3" w:themeFillTint="99"/>
+          </w:tcPr>
+          <w:p>
+            <w:pPr>
+              <w:rPr>
+                <w:lang w:val="en-US"/>
+              </w:rPr>
+            </w:pPr>
+            <w:r>
+              <w:rPr>
+                <w:rStyle w:val="a4"/>
+                <w:lang w:val="en-US"/>
+              </w:rPr>
+              <w:t xml:space="preserve">2GB; But can be larger on x64 with </w:t>
+            </w:r>
+            <w:r>
+              <w:rPr>
+                <w:lang w:val="en-US"/>
+              </w:rPr>
+              <w:t>GC.</w:t>
+            </w:r>
+            <w:proofErr w:type="spellStart"/>
+            <w:r>
+              <w:t>AllowVeryLargeObjects</w:t>
+            </w:r>
+            <w:proofErr w:type="spellEnd"/>
+          </w:p>
+          <w:p>
+            <w:pPr>
+              <w:rPr>
+                <w:rStyle w:val="a4"/>
+                <w:lang w:val="en-US"/>
+              </w:rPr>
+            </w:pPr>
+          </w:p>
+          <w:p>
+            <w:pPr>
+              <w:rPr>
+                <w:rStyle w:val="a4"/>
+                <w:lang w:val="en-US"/>
+              </w:rPr>
+            </w:pPr>
+            <w:r>
+              <w:rPr>
+                <w:rStyle w:val="a4"/>
+                <w:lang w:val="en-US"/>
+              </w:rPr>
+              <w:t>4 billion elements</w:t>
+            </w:r>
+            <w:r>
+              <w:rPr>
+                <w:rStyle w:val="a4"/>
+                <w:lang w:val="en-US"/>
+              </w:rPr>
+              <w:t>;</w:t>
             </w:r>
           </w:p>
         </w:tc>
         <w:tc>
           <w:tcPr>
             <w:tcW w:w="2182" w:type="dxa"/>
-            <w:shd w:val="clear" w:color="auto" w:fill="FF0000"/>
-          </w:tcPr>
-          <w:p>
-            <w:pPr>
-              <w:rPr>
-                <w:lang w:val="en-US"/>
-              </w:rPr>
-            </w:pPr>
-            <w:r>
-              <w:rPr>
-                <w:lang w:val="en-US"/>
-              </w:rPr>
-              <w:t>-</w:t>
+            <w:shd w:val="clear" w:color="auto" w:fill="C2D69B" w:themeFill="accent3" w:themeFillTint="99"/>
+          </w:tcPr>
+          <w:p>
+            <w:pPr>
+              <w:rPr>
+                <w:rStyle w:val="a4"/>
+                <w:i w:val="0"/>
+                <w:lang w:val="en-US"/>
+              </w:rPr>
+            </w:pPr>
+            <w:r>
+              <w:rPr>
+                <w:rStyle w:val="a4"/>
+                <w:i w:val="0"/>
+                <w:lang w:val="en-US"/>
+              </w:rPr>
+              <w:t>?</w:t>
+            </w:r>
+          </w:p>
+          <w:p>
+            <w:pPr>
+              <w:rPr>
+                <w:rStyle w:val="a4"/>
+                <w:lang w:val="en-US"/>
+              </w:rPr>
+            </w:pPr>
+            <w:r>
+              <w:rPr>
+                <w:rStyle w:val="a4"/>
+                <w:i w:val="0"/>
+                <w:lang w:val="en-US"/>
+              </w:rPr>
+              <w:t xml:space="preserve">Better to use with lower elements count, but great in use for </w:t>
+            </w:r>
+            <w:r>
+              <w:rPr>
+                <w:i/>
+                <w:lang w:val="en-US"/>
+              </w:rPr>
+              <w:t>high-weight objects</w:t>
             </w:r>
           </w:p>
         </w:tc>
         <w:tc>
           <w:tcPr>
             <w:tcW w:w="2604" w:type="dxa"/>
-            <w:shd w:val="clear" w:color="auto" w:fill="00B050"/>
-          </w:tcPr>
-          <w:p>
-            <w:pPr>
-              <w:rPr>
-                <w:lang w:val="en-US"/>
-              </w:rPr>
-            </w:pPr>
-            <w:r>
-              <w:rPr>
-                <w:lang w:val="en-US"/>
-              </w:rPr>
-              <w:t>+</w:t>
+            <w:shd w:val="clear" w:color="auto" w:fill="C2D69B" w:themeFill="accent3" w:themeFillTint="99"/>
+          </w:tcPr>
+          <w:p>
+            <w:pPr>
+              <w:rPr>
+                <w:lang w:val="en-US"/>
+              </w:rPr>
+            </w:pPr>
+            <w:r>
+              <w:rPr>
+                <w:rStyle w:val="a4"/>
+                <w:lang w:val="en-US"/>
+              </w:rPr>
+              <w:t xml:space="preserve">2GB; But can be larger on x64 with </w:t>
+            </w:r>
+            <w:r>
+              <w:rPr>
+                <w:lang w:val="en-US"/>
+              </w:rPr>
+              <w:t>GC.</w:t>
+            </w:r>
+            <w:proofErr w:type="spellStart"/>
+            <w:r>
+              <w:t>AllowVeryLargeObjects</w:t>
+            </w:r>
+            <w:proofErr w:type="spellEnd"/>
+          </w:p>
+          <w:p>
+            <w:pPr>
+              <w:rPr>
+                <w:rStyle w:val="a4"/>
+                <w:lang w:val="en-US"/>
+              </w:rPr>
+            </w:pPr>
+          </w:p>
+          <w:p>
+            <w:pPr>
+              <w:rPr>
+                <w:rStyle w:val="a4"/>
+              </w:rPr>
+            </w:pPr>
+            <w:r>
+              <w:rPr>
+                <w:rStyle w:val="a4"/>
+                <w:lang w:val="en-US"/>
+              </w:rPr>
+              <w:t>4 billion elements</w:t>
+            </w:r>
+            <w:r>
+              <w:rPr>
+                <w:rStyle w:val="a4"/>
+                <w:lang w:val="en-US"/>
+              </w:rPr>
+              <w:t>;</w:t>
             </w:r>
           </w:p>
         </w:tc>
@@ -980,7 +1976,7 @@
               <w:rPr>
                 <w:lang w:val="en-US"/>
               </w:rPr>
-              <w:t>Data is not fragmented in RAM</w:t>
+              <w:t>Data is NOT fragmented in RAM</w:t>
             </w:r>
           </w:p>
         </w:tc>
@@ -1018,7 +2014,7 @@
               <w:rPr>
                 <w:lang w:val="en-US"/>
               </w:rPr>
-              <w:t>-</w:t>
+              <w:t>Fragmented</w:t>
             </w:r>
           </w:p>
         </w:tc>
@@ -1038,342 +2034,6 @@
                 <w:lang w:val="en-US"/>
               </w:rPr>
               <w:t>+</w:t>
-            </w:r>
-          </w:p>
-        </w:tc>
-      </w:tr>
-      <w:tr>
-        <w:tc>
-          <w:tcPr>
-            <w:tcW w:w="2499" w:type="dxa"/>
-            <w:shd w:val="clear" w:color="auto" w:fill="auto"/>
-          </w:tcPr>
-          <w:p>
-            <w:pPr>
-              <w:rPr>
-                <w:lang w:val="en-US"/>
-              </w:rPr>
-            </w:pPr>
-            <w:bookmarkStart w:id="6" w:name="OLE_LINK9"/>
-            <w:bookmarkStart w:id="7" w:name="OLE_LINK10"/>
-            <w:r>
-              <w:rPr>
-                <w:lang w:val="en-US"/>
-              </w:rPr>
-              <w:t>Count; Length</w:t>
-            </w:r>
-            <w:r>
-              <w:rPr>
-                <w:lang w:val="en-US"/>
-              </w:rPr>
-              <w:t xml:space="preserve"> speed</w:t>
-            </w:r>
-            <w:bookmarkEnd w:id="6"/>
-            <w:bookmarkEnd w:id="7"/>
-          </w:p>
-        </w:tc>
-        <w:tc>
-          <w:tcPr>
-            <w:tcW w:w="2604" w:type="dxa"/>
-            <w:shd w:val="clear" w:color="auto" w:fill="00B050"/>
-          </w:tcPr>
-          <w:p>
-            <w:pPr>
-              <w:rPr>
-                <w:lang w:val="en-US"/>
-              </w:rPr>
-            </w:pPr>
-            <w:r>
-              <w:rPr>
-                <w:lang w:val="en-US"/>
-              </w:rPr>
-              <w:t>Fastest</w:t>
-            </w:r>
-          </w:p>
-        </w:tc>
-        <w:tc>
-          <w:tcPr>
-            <w:tcW w:w="2182" w:type="dxa"/>
-            <w:shd w:val="clear" w:color="auto" w:fill="C2D69B" w:themeFill="accent3" w:themeFillTint="99"/>
-          </w:tcPr>
-          <w:p>
-            <w:pPr>
-              <w:rPr>
-                <w:lang w:val="en-US"/>
-              </w:rPr>
-            </w:pPr>
-            <w:r>
-              <w:rPr>
-                <w:rStyle w:val="a4"/>
-                <w:lang w:val="en-US"/>
-              </w:rPr>
-              <w:t>3 times slower</w:t>
-            </w:r>
-          </w:p>
-        </w:tc>
-        <w:tc>
-          <w:tcPr>
-            <w:tcW w:w="2604" w:type="dxa"/>
-            <w:shd w:val="clear" w:color="auto" w:fill="C2D69B" w:themeFill="accent3" w:themeFillTint="99"/>
-          </w:tcPr>
-          <w:p>
-            <w:pPr>
-              <w:rPr>
-                <w:lang w:val="en-US"/>
-              </w:rPr>
-            </w:pPr>
-            <w:r>
-              <w:rPr>
-                <w:rStyle w:val="a4"/>
-                <w:lang w:val="en-US"/>
-              </w:rPr>
-              <w:t>3 times slower</w:t>
-            </w:r>
-          </w:p>
-        </w:tc>
-      </w:tr>
-      <w:tr>
-        <w:tc>
-          <w:tcPr>
-            <w:tcW w:w="2499" w:type="dxa"/>
-            <w:shd w:val="clear" w:color="auto" w:fill="auto"/>
-          </w:tcPr>
-          <w:p>
-            <w:pPr>
-              <w:rPr>
-                <w:lang w:val="en-US"/>
-              </w:rPr>
-            </w:pPr>
-            <w:bookmarkStart w:id="8" w:name="OLE_LINK11"/>
-            <w:bookmarkStart w:id="9" w:name="OLE_LINK12"/>
-            <w:r>
-              <w:rPr>
-                <w:lang w:val="en-US"/>
-              </w:rPr>
-              <w:t>Contains() speed</w:t>
-            </w:r>
-            <w:bookmarkEnd w:id="8"/>
-            <w:bookmarkEnd w:id="9"/>
-          </w:p>
-        </w:tc>
-        <w:tc>
-          <w:tcPr>
-            <w:tcW w:w="2604" w:type="dxa"/>
-            <w:shd w:val="clear" w:color="auto" w:fill="00B050"/>
-          </w:tcPr>
-          <w:p>
-            <w:pPr>
-              <w:rPr>
-                <w:lang w:val="en-US"/>
-              </w:rPr>
-            </w:pPr>
-            <w:r>
-              <w:rPr>
-                <w:lang w:val="en-US"/>
-              </w:rPr>
-              <w:t>Fastest</w:t>
-            </w:r>
-          </w:p>
-        </w:tc>
-        <w:tc>
-          <w:tcPr>
-            <w:tcW w:w="2182" w:type="dxa"/>
-            <w:shd w:val="clear" w:color="auto" w:fill="C2D69B" w:themeFill="accent3" w:themeFillTint="99"/>
-          </w:tcPr>
-          <w:p>
-            <w:pPr>
-              <w:rPr>
-                <w:i/>
-                <w:lang w:val="en-US"/>
-              </w:rPr>
-            </w:pPr>
-            <w:r>
-              <w:rPr>
-                <w:rStyle w:val="a4"/>
-                <w:i w:val="0"/>
-                <w:lang w:val="en-US"/>
-              </w:rPr>
-              <w:t>Pretty fast</w:t>
-            </w:r>
-          </w:p>
-        </w:tc>
-        <w:tc>
-          <w:tcPr>
-            <w:tcW w:w="2604" w:type="dxa"/>
-            <w:shd w:val="clear" w:color="auto" w:fill="C2D69B" w:themeFill="accent3" w:themeFillTint="99"/>
-          </w:tcPr>
-          <w:p>
-            <w:pPr>
-              <w:rPr>
-                <w:lang w:val="en-US"/>
-              </w:rPr>
-            </w:pPr>
-            <w:r>
-              <w:rPr>
-                <w:rStyle w:val="a4"/>
-                <w:i w:val="0"/>
-                <w:lang w:val="en-US"/>
-              </w:rPr>
-              <w:t>Pretty fast</w:t>
-            </w:r>
-          </w:p>
-        </w:tc>
-      </w:tr>
-      <w:tr>
-        <w:tc>
-          <w:tcPr>
-            <w:tcW w:w="2499" w:type="dxa"/>
-            <w:shd w:val="clear" w:color="auto" w:fill="auto"/>
-          </w:tcPr>
-          <w:p>
-            <w:pPr>
-              <w:rPr>
-                <w:lang w:val="en-US"/>
-              </w:rPr>
-            </w:pPr>
-            <w:r>
-              <w:rPr>
-                <w:lang w:val="en-US"/>
-              </w:rPr>
-              <w:t>Max possible elems count</w:t>
-            </w:r>
-          </w:p>
-        </w:tc>
-        <w:tc>
-          <w:tcPr>
-            <w:tcW w:w="2604" w:type="dxa"/>
-            <w:shd w:val="clear" w:color="auto" w:fill="C2D69B" w:themeFill="accent3" w:themeFillTint="99"/>
-          </w:tcPr>
-          <w:p>
-            <w:pPr>
-              <w:rPr>
-                <w:lang w:val="en-US"/>
-              </w:rPr>
-            </w:pPr>
-            <w:r>
-              <w:rPr>
-                <w:rStyle w:val="a4"/>
-                <w:lang w:val="en-US"/>
-              </w:rPr>
-              <w:t xml:space="preserve">2GB; But can be larger on x64 with </w:t>
-            </w:r>
-            <w:r>
-              <w:rPr>
-                <w:lang w:val="en-US"/>
-              </w:rPr>
-              <w:t>GC.</w:t>
-            </w:r>
-            <w:r>
-              <w:t>AllowVeryLargeObjects</w:t>
-            </w:r>
-          </w:p>
-          <w:p>
-            <w:pPr>
-              <w:rPr>
-                <w:rStyle w:val="a4"/>
-                <w:lang w:val="en-US"/>
-              </w:rPr>
-            </w:pPr>
-          </w:p>
-          <w:p>
-            <w:pPr>
-              <w:rPr>
-                <w:rStyle w:val="a4"/>
-                <w:lang w:val="en-US"/>
-              </w:rPr>
-            </w:pPr>
-            <w:r>
-              <w:rPr>
-                <w:rStyle w:val="a4"/>
-                <w:lang w:val="en-US"/>
-              </w:rPr>
-              <w:t>4 billion elements</w:t>
-            </w:r>
-            <w:r>
-              <w:rPr>
-                <w:rStyle w:val="a4"/>
-                <w:lang w:val="en-US"/>
-              </w:rPr>
-              <w:t>;</w:t>
-            </w:r>
-          </w:p>
-        </w:tc>
-        <w:tc>
-          <w:tcPr>
-            <w:tcW w:w="2182" w:type="dxa"/>
-            <w:shd w:val="clear" w:color="auto" w:fill="auto"/>
-          </w:tcPr>
-          <w:p>
-            <w:pPr>
-              <w:rPr>
-                <w:rStyle w:val="a4"/>
-                <w:lang w:val="en-US"/>
-              </w:rPr>
-            </w:pPr>
-            <w:r>
-              <w:rPr>
-                <w:rStyle w:val="a4"/>
-                <w:lang w:val="en-US"/>
-              </w:rPr>
-              <w:t>?</w:t>
-            </w:r>
-          </w:p>
-        </w:tc>
-        <w:tc>
-          <w:tcPr>
-            <w:tcW w:w="2604" w:type="dxa"/>
-            <w:shd w:val="clear" w:color="auto" w:fill="C2D69B" w:themeFill="accent3" w:themeFillTint="99"/>
-          </w:tcPr>
-          <w:p>
-            <w:pPr>
-              <w:rPr>
-                <w:lang w:val="en-US"/>
-              </w:rPr>
-            </w:pPr>
-            <w:r>
-              <w:rPr>
-                <w:rStyle w:val="a4"/>
-                <w:lang w:val="en-US"/>
-              </w:rPr>
-              <w:t xml:space="preserve">2GB; But can be larger on x64 with </w:t>
-            </w:r>
-            <w:r>
-              <w:rPr>
-                <w:lang w:val="en-US"/>
-              </w:rPr>
-              <w:t>GC.</w:t>
-            </w:r>
-            <w:r>
-              <w:t>AllowVeryLargeObjects</w:t>
-            </w:r>
-          </w:p>
-          <w:p>
-            <w:pPr>
-              <w:rPr>
-                <w:rStyle w:val="a4"/>
-                <w:lang w:val="en-US"/>
-              </w:rPr>
-            </w:pPr>
-          </w:p>
-          <w:p>
-            <w:pPr>
-              <w:rPr>
-                <w:rStyle w:val="a4"/>
-              </w:rPr>
-            </w:pPr>
-            <w:r>
-              <w:rPr>
-                <w:rStyle w:val="a4"/>
-                <w:lang w:val="en-US"/>
-              </w:rPr>
-              <w:t>4 billion elements</w:t>
-            </w:r>
-            <w:r>
-              <w:rPr>
-                <w:rStyle w:val="a4"/>
-                <w:lang w:val="en-US"/>
-              </w:rPr>
-              <w:t>;</w:t>
             </w:r>
           </w:p>
         </w:tc>
@@ -1406,6 +2066,13 @@
         </w:rPr>
       </w:pPr>
     </w:p>
+    <w:p>
+      <w:pPr>
+        <w:rPr>
+          <w:lang w:val="en-US"/>
+        </w:rPr>
+      </w:pPr>
+    </w:p>
     <w:tbl>
       <w:tblPr>
         <w:tblStyle w:val="a3"/>
@@ -1442,11 +2109,19 @@
                 <w:lang w:val="en-US"/>
               </w:rPr>
             </w:pPr>
-            <w:r>
-              <w:rPr>
-                <w:lang w:val="en-US"/>
-              </w:rPr>
-              <w:t>Int[]</w:t>
+            <w:proofErr w:type="spellStart"/>
+            <w:r>
+              <w:rPr>
+                <w:lang w:val="en-US"/>
+              </w:rPr>
+              <w:t>Int</w:t>
+            </w:r>
+            <w:proofErr w:type="spellEnd"/>
+            <w:r>
+              <w:rPr>
+                <w:lang w:val="en-US"/>
+              </w:rPr>
+              <w:t>[]</w:t>
             </w:r>
           </w:p>
         </w:tc>
@@ -1460,18 +2135,28 @@
                 <w:lang w:val="en-US"/>
               </w:rPr>
             </w:pPr>
-            <w:r>
-              <w:rPr>
-                <w:lang w:val="en-US"/>
-              </w:rPr>
-              <w:t>LinkedList&lt;</w:t>
-            </w:r>
+            <w:proofErr w:type="spellStart"/>
+            <w:r>
+              <w:rPr>
+                <w:lang w:val="en-US"/>
+              </w:rPr>
+              <w:t>LinkedList</w:t>
+            </w:r>
+            <w:proofErr w:type="spellEnd"/>
+            <w:r>
+              <w:rPr>
+                <w:lang w:val="en-US"/>
+              </w:rPr>
+              <w:t>&lt;</w:t>
+            </w:r>
+            <w:proofErr w:type="spellStart"/>
             <w:r>
               <w:rPr>
                 <w:lang w:val="en-US"/>
               </w:rPr>
               <w:t>int</w:t>
             </w:r>
+            <w:proofErr w:type="spellEnd"/>
             <w:r>
               <w:rPr>
                 <w:lang w:val="en-US"/>
@@ -1491,12 +2176,14 @@
               </w:rPr>
               <w:t>List&lt;</w:t>
             </w:r>
+            <w:proofErr w:type="spellStart"/>
             <w:r>
               <w:rPr>
                 <w:lang w:val="en-US"/>
               </w:rPr>
               <w:t>int</w:t>
             </w:r>
+            <w:proofErr w:type="spellEnd"/>
             <w:r>
               <w:rPr>
                 <w:lang w:val="en-US"/>
@@ -1553,13 +2240,32 @@
               <w:rPr>
                 <w:lang w:val="en-US"/>
               </w:rPr>
+              <w:t>[Memory relocate]</w:t>
+            </w:r>
+          </w:p>
+          <w:p>
+            <w:pPr>
+              <w:rPr>
+                <w:lang w:val="en-US"/>
+              </w:rPr>
+            </w:pPr>
+          </w:p>
+          <w:p>
+            <w:pPr>
+              <w:rPr>
+                <w:lang w:val="en-US"/>
+              </w:rPr>
+            </w:pPr>
+            <w:r>
+              <w:rPr>
+                <w:lang w:val="en-US"/>
+              </w:rPr>
               <w:t>Range: 0....560000</w:t>
             </w:r>
           </w:p>
           <w:p>
             <w:pPr>
               <w:rPr>
-                <w:color w:val="FF0000"/>
                 <w:lang w:val="en-US"/>
               </w:rPr>
             </w:pPr>
@@ -1634,6 +2340,26 @@
               <w:t>Time:00:00:00.0063821</w:t>
             </w:r>
           </w:p>
+          <w:p>
+            <w:pPr>
+              <w:rPr>
+                <w:lang w:val="en-US"/>
+              </w:rPr>
+            </w:pPr>
+          </w:p>
+          <w:p>
+            <w:pPr>
+              <w:rPr>
+                <w:lang w:val="en-US"/>
+              </w:rPr>
+            </w:pPr>
+            <w:r>
+              <w:rPr>
+                <w:lang w:val="en-US"/>
+              </w:rPr>
+              <w:t>[fastest because this is pseudo append]</w:t>
+            </w:r>
+          </w:p>
         </w:tc>
       </w:tr>
       <w:tr>
@@ -1655,7 +2381,19 @@
             <w:tcW w:w="2551" w:type="dxa"/>
             <w:shd w:val="clear" w:color="auto" w:fill="FF0000"/>
           </w:tcPr>
-          <w:p/>
+          <w:p>
+            <w:pPr>
+              <w:rPr>
+                <w:lang w:val="en-US"/>
+              </w:rPr>
+            </w:pPr>
+            <w:r>
+              <w:rPr>
+                <w:lang w:val="en-US"/>
+              </w:rPr>
+              <w:t>Very slow (need to reallocate memory)</w:t>
+            </w:r>
+          </w:p>
         </w:tc>
         <w:tc>
           <w:tcPr>
@@ -1708,11 +2446,22 @@
             </w:r>
           </w:p>
           <w:p>
+            <w:pPr>
+              <w:rPr>
+                <w:lang w:val="en-US"/>
+              </w:rPr>
+            </w:pPr>
             <w:r>
               <w:rPr>
                 <w:lang w:val="en-US"/>
               </w:rPr>
               <w:t>Time:00:00:00.7000000</w:t>
+            </w:r>
+            <w:r>
+              <w:rPr>
+                <w:lang w:val="en-US"/>
+              </w:rPr>
+              <w:t xml:space="preserve"> *</w:t>
             </w:r>
           </w:p>
         </w:tc>
@@ -1747,6 +2496,12 @@
                 <w:lang w:val="en-US"/>
               </w:rPr>
             </w:pPr>
+            <w:r>
+              <w:rPr>
+                <w:lang w:val="en-US"/>
+              </w:rPr>
+              <w:t>Very slow (need to reallocate memory)</w:t>
+            </w:r>
           </w:p>
         </w:tc>
         <w:tc>
@@ -1844,6 +2599,12 @@
                 <w:lang w:val="en-US"/>
               </w:rPr>
             </w:pPr>
+            <w:r>
+              <w:rPr>
+                <w:lang w:val="en-US"/>
+              </w:rPr>
+              <w:t>Very slow (need to reallocate memory)</w:t>
+            </w:r>
           </w:p>
         </w:tc>
         <w:tc>
@@ -1857,6 +2618,38 @@
                 <w:lang w:val="en-US"/>
               </w:rPr>
             </w:pPr>
+            <w:r>
+              <w:rPr>
+                <w:lang w:val="en-US"/>
+              </w:rPr>
+              <w:t>??????????????????????</w:t>
+            </w:r>
+          </w:p>
+          <w:p>
+            <w:pPr>
+              <w:rPr>
+                <w:lang w:val="en-US"/>
+              </w:rPr>
+            </w:pPr>
+            <w:r>
+              <w:rPr>
+                <w:lang w:val="en-US"/>
+              </w:rPr>
+              <w:t>??????????????????????</w:t>
+            </w:r>
+          </w:p>
+          <w:p>
+            <w:pPr>
+              <w:rPr>
+                <w:lang w:val="en-US"/>
+              </w:rPr>
+            </w:pPr>
+            <w:r>
+              <w:rPr>
+                <w:lang w:val="en-US"/>
+              </w:rPr>
+              <w:t>??????????????????????</w:t>
+            </w:r>
           </w:p>
         </w:tc>
         <w:tc>
@@ -1870,41 +2663,38 @@
                 <w:lang w:val="en-US"/>
               </w:rPr>
             </w:pPr>
-          </w:p>
-          <w:p>
-            <w:pPr>
-              <w:rPr>
-                <w:lang w:val="en-US"/>
-              </w:rPr>
-            </w:pPr>
-          </w:p>
-          <w:p>
-            <w:pPr>
-              <w:rPr>
-                <w:lang w:val="en-US"/>
-              </w:rPr>
-            </w:pPr>
-          </w:p>
-          <w:p>
-            <w:pPr>
-              <w:rPr>
-                <w:lang w:val="en-US"/>
-              </w:rPr>
-            </w:pPr>
-          </w:p>
-          <w:p>
-            <w:pPr>
-              <w:rPr>
-                <w:lang w:val="en-US"/>
-              </w:rPr>
-            </w:pPr>
-          </w:p>
-          <w:p>
-            <w:pPr>
-              <w:rPr>
-                <w:lang w:val="en-US"/>
-              </w:rPr>
-            </w:pPr>
+            <w:r>
+              <w:rPr>
+                <w:lang w:val="en-US"/>
+              </w:rPr>
+              <w:t>??????????????????????</w:t>
+            </w:r>
+          </w:p>
+          <w:p>
+            <w:pPr>
+              <w:rPr>
+                <w:lang w:val="en-US"/>
+              </w:rPr>
+            </w:pPr>
+            <w:r>
+              <w:rPr>
+                <w:lang w:val="en-US"/>
+              </w:rPr>
+              <w:t>??????????????????????</w:t>
+            </w:r>
+          </w:p>
+          <w:p>
+            <w:pPr>
+              <w:rPr>
+                <w:lang w:val="en-US"/>
+              </w:rPr>
+            </w:pPr>
+            <w:r>
+              <w:rPr>
+                <w:lang w:val="en-US"/>
+              </w:rPr>
+              <w:t>??????????????????????</w:t>
+            </w:r>
           </w:p>
         </w:tc>
       </w:tr>
@@ -1924,7 +2714,22 @@
               <w:rPr>
                 <w:lang w:val="en-US"/>
               </w:rPr>
-              <w:t>Ram memory usage (&lt;85000 bytes)</w:t>
+              <w:t xml:space="preserve">Data size </w:t>
+            </w:r>
+            <w:r>
+              <w:rPr>
+                <w:lang w:val="en-US"/>
+              </w:rPr>
+              <w:t>&lt;</w:t>
+            </w:r>
+            <w:r>
+              <w:t xml:space="preserve"> </w:t>
+            </w:r>
+            <w:r>
+              <w:rPr>
+                <w:lang w:val="en-US"/>
+              </w:rPr>
+              <w:t>85000 bytes</w:t>
             </w:r>
           </w:p>
         </w:tc>
@@ -1939,11 +2744,19 @@
                 <w:lang w:val="en-US"/>
               </w:rPr>
             </w:pPr>
-            <w:r>
-              <w:rPr>
-                <w:lang w:val="en-US"/>
-              </w:rPr>
-              <w:t>int[</w:t>
+            <w:proofErr w:type="spellStart"/>
+            <w:r>
+              <w:rPr>
+                <w:lang w:val="en-US"/>
+              </w:rPr>
+              <w:t>int</w:t>
+            </w:r>
+            <w:proofErr w:type="spellEnd"/>
+            <w:r>
+              <w:rPr>
+                <w:lang w:val="en-US"/>
+              </w:rPr>
+              <w:t>[</w:t>
             </w:r>
             <w:r>
               <w:rPr>
@@ -1986,7 +2799,19 @@
               <w:rPr>
                 <w:lang w:val="en-US"/>
               </w:rPr>
-              <w:t>2284 Kb</w:t>
+              <w:t>2</w:t>
+            </w:r>
+            <w:r>
+              <w:rPr>
+                <w:lang w:val="en-US"/>
+              </w:rPr>
+              <w:t xml:space="preserve"> </w:t>
+            </w:r>
+            <w:r>
+              <w:rPr>
+                <w:lang w:val="en-US"/>
+              </w:rPr>
+              <w:t>284 Kb</w:t>
             </w:r>
             <w:r>
               <w:rPr>
@@ -2007,11 +2832,19 @@
                 <w:lang w:val="en-US"/>
               </w:rPr>
             </w:pPr>
-            <w:r>
-              <w:rPr>
-                <w:lang w:val="en-US"/>
-              </w:rPr>
-              <w:t xml:space="preserve">Elems: </w:t>
+            <w:proofErr w:type="spellStart"/>
+            <w:r>
+              <w:rPr>
+                <w:lang w:val="en-US"/>
+              </w:rPr>
+              <w:t>Elems</w:t>
+            </w:r>
+            <w:proofErr w:type="spellEnd"/>
+            <w:r>
+              <w:rPr>
+                <w:lang w:val="en-US"/>
+              </w:rPr>
+              <w:t xml:space="preserve">: </w:t>
             </w:r>
             <w:r>
               <w:rPr>
@@ -2048,13 +2881,19 @@
               <w:rPr>
                 <w:lang w:val="en-US"/>
               </w:rPr>
-              <w:t>4193</w:t>
-            </w:r>
-            <w:r>
-              <w:rPr>
-                <w:lang w:val="en-US"/>
-              </w:rPr>
-              <w:t xml:space="preserve"> Kb</w:t>
+              <w:t>13</w:t>
+            </w:r>
+            <w:r>
+              <w:rPr>
+                <w:lang w:val="en-US"/>
+              </w:rPr>
+              <w:t xml:space="preserve"> </w:t>
+            </w:r>
+            <w:r>
+              <w:rPr>
+                <w:lang w:val="en-US"/>
+              </w:rPr>
+              <w:t>230 Kb</w:t>
             </w:r>
           </w:p>
         </w:tc>
@@ -2069,11 +2908,19 @@
                 <w:lang w:val="en-US"/>
               </w:rPr>
             </w:pPr>
-            <w:r>
-              <w:rPr>
-                <w:lang w:val="en-US"/>
-              </w:rPr>
-              <w:t xml:space="preserve">Elems: </w:t>
+            <w:proofErr w:type="spellStart"/>
+            <w:r>
+              <w:rPr>
+                <w:lang w:val="en-US"/>
+              </w:rPr>
+              <w:t>Elems</w:t>
+            </w:r>
+            <w:proofErr w:type="spellEnd"/>
+            <w:r>
+              <w:rPr>
+                <w:lang w:val="en-US"/>
+              </w:rPr>
+              <w:t xml:space="preserve">: </w:t>
             </w:r>
             <w:r>
               <w:rPr>
@@ -2110,7 +2957,19 @@
               <w:rPr>
                 <w:lang w:val="en-US"/>
               </w:rPr>
-              <w:t>4193</w:t>
+              <w:t>4</w:t>
+            </w:r>
+            <w:r>
+              <w:rPr>
+                <w:lang w:val="en-US"/>
+              </w:rPr>
+              <w:t xml:space="preserve"> </w:t>
+            </w:r>
+            <w:r>
+              <w:rPr>
+                <w:lang w:val="en-US"/>
+              </w:rPr>
+              <w:t>193</w:t>
             </w:r>
             <w:r>
               <w:rPr>
@@ -2131,19 +2990,16 @@
               <w:rPr>
                 <w:lang w:val="en-US"/>
               </w:rPr>
-              <w:t>Ram memory usage (&gt;</w:t>
+              <w:t>Data size &gt;</w:t>
+            </w:r>
+            <w:r>
+              <w:t xml:space="preserve"> </w:t>
             </w:r>
             <w:r>
               <w:rPr>
                 <w:lang w:val="en-US"/>
               </w:rPr>
               <w:t>85000 bytes</w:t>
-            </w:r>
-            <w:r>
-              <w:rPr>
-                <w:lang w:val="en-US"/>
-              </w:rPr>
-              <w:t>)</w:t>
             </w:r>
           </w:p>
         </w:tc>
@@ -2158,11 +3014,19 @@
                 <w:lang w:val="en-US"/>
               </w:rPr>
             </w:pPr>
-            <w:r>
-              <w:rPr>
-                <w:lang w:val="en-US"/>
-              </w:rPr>
-              <w:t>int[</w:t>
+            <w:proofErr w:type="spellStart"/>
+            <w:r>
+              <w:rPr>
+                <w:lang w:val="en-US"/>
+              </w:rPr>
+              <w:t>int</w:t>
+            </w:r>
+            <w:proofErr w:type="spellEnd"/>
+            <w:r>
+              <w:rPr>
+                <w:lang w:val="en-US"/>
+              </w:rPr>
+              <w:t>[</w:t>
             </w:r>
             <w:r>
               <w:rPr>
@@ -2180,7 +3044,19 @@
               <w:rPr>
                 <w:lang w:val="en-US"/>
               </w:rPr>
-              <w:t>218852 Kb</w:t>
+              <w:t>218</w:t>
+            </w:r>
+            <w:r>
+              <w:rPr>
+                <w:lang w:val="en-US"/>
+              </w:rPr>
+              <w:t xml:space="preserve"> </w:t>
+            </w:r>
+            <w:r>
+              <w:rPr>
+                <w:lang w:val="en-US"/>
+              </w:rPr>
+              <w:t>852 Kb</w:t>
             </w:r>
           </w:p>
           <w:p>
@@ -2202,27 +3078,117 @@
               </w:rPr>
               <w:t xml:space="preserve">But </w:t>
             </w:r>
-            <w:r>
-              <w:t>this can lead to heap fragmentation, a mild form of memory leak</w:t>
-            </w:r>
+            <w:proofErr w:type="spellStart"/>
+            <w:r>
+              <w:t>this</w:t>
+            </w:r>
+            <w:proofErr w:type="spellEnd"/>
+            <w:r>
+              <w:t xml:space="preserve"> </w:t>
+            </w:r>
+            <w:proofErr w:type="spellStart"/>
+            <w:r>
+              <w:t>can</w:t>
+            </w:r>
+            <w:proofErr w:type="spellEnd"/>
+            <w:r>
+              <w:t xml:space="preserve"> </w:t>
+            </w:r>
+            <w:proofErr w:type="spellStart"/>
+            <w:r>
+              <w:t>lead</w:t>
+            </w:r>
+            <w:proofErr w:type="spellEnd"/>
+            <w:r>
+              <w:t xml:space="preserve"> </w:t>
+            </w:r>
+            <w:proofErr w:type="spellStart"/>
+            <w:r>
+              <w:t>to</w:t>
+            </w:r>
+            <w:proofErr w:type="spellEnd"/>
+            <w:r>
+              <w:t xml:space="preserve"> </w:t>
+            </w:r>
+            <w:proofErr w:type="spellStart"/>
+            <w:r>
+              <w:t>heap</w:t>
+            </w:r>
+            <w:proofErr w:type="spellEnd"/>
+            <w:r>
+              <w:t xml:space="preserve"> </w:t>
+            </w:r>
+            <w:proofErr w:type="spellStart"/>
+            <w:r>
+              <w:t>fragmentation</w:t>
+            </w:r>
+            <w:proofErr w:type="spellEnd"/>
+            <w:r>
+              <w:t xml:space="preserve">, a </w:t>
+            </w:r>
+            <w:proofErr w:type="spellStart"/>
+            <w:r>
+              <w:t>mild</w:t>
+            </w:r>
+            <w:proofErr w:type="spellEnd"/>
+            <w:r>
+              <w:t xml:space="preserve"> </w:t>
+            </w:r>
+            <w:proofErr w:type="spellStart"/>
+            <w:r>
+              <w:t>form</w:t>
+            </w:r>
+            <w:proofErr w:type="spellEnd"/>
+            <w:r>
+              <w:t xml:space="preserve"> </w:t>
+            </w:r>
+            <w:proofErr w:type="spellStart"/>
+            <w:r>
+              <w:t>of</w:t>
+            </w:r>
+            <w:proofErr w:type="spellEnd"/>
+            <w:r>
+              <w:t xml:space="preserve"> </w:t>
+            </w:r>
+            <w:proofErr w:type="spellStart"/>
+            <w:r>
+              <w:t>memory</w:t>
+            </w:r>
+            <w:proofErr w:type="spellEnd"/>
+            <w:r>
+              <w:t xml:space="preserve"> </w:t>
+            </w:r>
+            <w:proofErr w:type="spellStart"/>
+            <w:r>
+              <w:t>leak</w:t>
+            </w:r>
+            <w:proofErr w:type="spellEnd"/>
           </w:p>
         </w:tc>
         <w:tc>
           <w:tcPr>
             <w:tcW w:w="2693" w:type="dxa"/>
-            <w:shd w:val="clear" w:color="auto" w:fill="00B050"/>
-          </w:tcPr>
-          <w:p>
-            <w:pPr>
-              <w:rPr>
-                <w:lang w:val="en-US"/>
-              </w:rPr>
-            </w:pPr>
-            <w:r>
-              <w:rPr>
-                <w:lang w:val="en-US"/>
-              </w:rPr>
-              <w:t xml:space="preserve">Elems: </w:t>
+            <w:shd w:val="clear" w:color="auto" w:fill="C2D69B" w:themeFill="accent3" w:themeFillTint="99"/>
+          </w:tcPr>
+          <w:p>
+            <w:pPr>
+              <w:rPr>
+                <w:lang w:val="en-US"/>
+              </w:rPr>
+            </w:pPr>
+            <w:proofErr w:type="spellStart"/>
+            <w:r>
+              <w:rPr>
+                <w:lang w:val="en-US"/>
+              </w:rPr>
+              <w:t>Elems</w:t>
+            </w:r>
+            <w:proofErr w:type="spellEnd"/>
+            <w:r>
+              <w:rPr>
+                <w:lang w:val="en-US"/>
+              </w:rPr>
+              <w:t xml:space="preserve">: </w:t>
             </w:r>
             <w:r>
               <w:rPr>
@@ -2273,6 +3239,20 @@
               </w:rPr>
               <w:t>604 Kb</w:t>
             </w:r>
+          </w:p>
+          <w:p>
+            <w:pPr>
+              <w:rPr>
+                <w:lang w:val="en-US"/>
+              </w:rPr>
+            </w:pPr>
+          </w:p>
+          <w:p>
+            <w:pPr>
+              <w:rPr>
+                <w:lang w:val="en-US"/>
+              </w:rPr>
+            </w:pPr>
           </w:p>
         </w:tc>
         <w:tc>
@@ -2286,11 +3266,19 @@
                 <w:lang w:val="en-US"/>
               </w:rPr>
             </w:pPr>
-            <w:r>
-              <w:rPr>
-                <w:lang w:val="en-US"/>
-              </w:rPr>
-              <w:t xml:space="preserve">Elems: </w:t>
+            <w:proofErr w:type="spellStart"/>
+            <w:r>
+              <w:rPr>
+                <w:lang w:val="en-US"/>
+              </w:rPr>
+              <w:t>Elems</w:t>
+            </w:r>
+            <w:proofErr w:type="spellEnd"/>
+            <w:r>
+              <w:rPr>
+                <w:lang w:val="en-US"/>
+              </w:rPr>
+              <w:t xml:space="preserve">: </w:t>
             </w:r>
             <w:r>
               <w:rPr>
@@ -2344,9 +3332,91 @@
               </w:rPr>
               <w:t xml:space="preserve">But </w:t>
             </w:r>
-            <w:r>
-              <w:t>this can lead to heap fragmentation, a mild form of memory leak</w:t>
-            </w:r>
+            <w:proofErr w:type="spellStart"/>
+            <w:r>
+              <w:t>this</w:t>
+            </w:r>
+            <w:proofErr w:type="spellEnd"/>
+            <w:r>
+              <w:t xml:space="preserve"> </w:t>
+            </w:r>
+            <w:proofErr w:type="spellStart"/>
+            <w:r>
+              <w:t>can</w:t>
+            </w:r>
+            <w:proofErr w:type="spellEnd"/>
+            <w:r>
+              <w:t xml:space="preserve"> </w:t>
+            </w:r>
+            <w:proofErr w:type="spellStart"/>
+            <w:r>
+              <w:t>lead</w:t>
+            </w:r>
+            <w:proofErr w:type="spellEnd"/>
+            <w:r>
+              <w:t xml:space="preserve"> </w:t>
+            </w:r>
+            <w:proofErr w:type="spellStart"/>
+            <w:r>
+              <w:t>to</w:t>
+            </w:r>
+            <w:proofErr w:type="spellEnd"/>
+            <w:r>
+              <w:t xml:space="preserve"> </w:t>
+            </w:r>
+            <w:proofErr w:type="spellStart"/>
+            <w:r>
+              <w:t>heap</w:t>
+            </w:r>
+            <w:proofErr w:type="spellEnd"/>
+            <w:r>
+              <w:t xml:space="preserve"> </w:t>
+            </w:r>
+            <w:proofErr w:type="spellStart"/>
+            <w:r>
+              <w:t>fragmentation</w:t>
+            </w:r>
+            <w:proofErr w:type="spellEnd"/>
+            <w:r>
+              <w:t xml:space="preserve">, a </w:t>
+            </w:r>
+            <w:proofErr w:type="spellStart"/>
+            <w:r>
+              <w:t>mild</w:t>
+            </w:r>
+            <w:proofErr w:type="spellEnd"/>
+            <w:r>
+              <w:t xml:space="preserve"> </w:t>
+            </w:r>
+            <w:proofErr w:type="spellStart"/>
+            <w:r>
+              <w:t>form</w:t>
+            </w:r>
+            <w:proofErr w:type="spellEnd"/>
+            <w:r>
+              <w:t xml:space="preserve"> </w:t>
+            </w:r>
+            <w:proofErr w:type="spellStart"/>
+            <w:r>
+              <w:t>of</w:t>
+            </w:r>
+            <w:proofErr w:type="spellEnd"/>
+            <w:r>
+              <w:t xml:space="preserve"> </w:t>
+            </w:r>
+            <w:proofErr w:type="spellStart"/>
+            <w:r>
+              <w:t>memory</w:t>
+            </w:r>
+            <w:proofErr w:type="spellEnd"/>
+            <w:r>
+              <w:t xml:space="preserve"> </w:t>
+            </w:r>
+            <w:proofErr w:type="spellStart"/>
+            <w:r>
+              <w:t>leak</w:t>
+            </w:r>
+            <w:proofErr w:type="spellEnd"/>
           </w:p>
         </w:tc>
       </w:tr>
@@ -2359,15 +3429,49 @@
           <w:p>
             <w:pPr>
               <w:rPr>
-                <w:lang w:val="en-US"/>
-              </w:rPr>
-            </w:pPr>
-            <w:r>
-              <w:rPr>
                 <w:highlight w:val="yellow"/>
                 <w:lang w:val="en-US"/>
               </w:rPr>
-              <w:t>Random access speed</w:t>
+            </w:pPr>
+            <w:r>
+              <w:rPr>
+                <w:lang w:val="en-US"/>
+              </w:rPr>
+              <w:t>Se</w:t>
+            </w:r>
+            <w:proofErr w:type="spellStart"/>
+            <w:r>
+              <w:t>quential</w:t>
+            </w:r>
+            <w:proofErr w:type="spellEnd"/>
+            <w:r>
+              <w:t xml:space="preserve"> </w:t>
+            </w:r>
+            <w:r>
+              <w:rPr>
+                <w:lang w:val="en-US"/>
+              </w:rPr>
+              <w:t xml:space="preserve"> access speed</w:t>
+            </w:r>
+            <w:r>
+              <w:rPr>
+                <w:lang w:val="en-US"/>
+              </w:rPr>
+              <w:t xml:space="preserve">: </w:t>
+            </w:r>
+            <w:proofErr w:type="spellStart"/>
+            <w:r>
+              <w:rPr>
+                <w:lang w:val="en-US"/>
+              </w:rPr>
+              <w:t>Foreach</w:t>
+            </w:r>
+            <w:proofErr w:type="spellEnd"/>
+            <w:r>
+              <w:rPr>
+                <w:lang w:val="en-US"/>
+              </w:rPr>
+              <w:t>()</w:t>
             </w:r>
           </w:p>
         </w:tc>
@@ -2386,43 +3490,311 @@
               <w:rPr>
                 <w:lang w:val="en-US"/>
               </w:rPr>
-              <w:t>Best</w:t>
+              <w:t xml:space="preserve">Items: </w:t>
+            </w:r>
+            <w:r>
+              <w:rPr>
+                <w:lang w:val="en-US"/>
+              </w:rPr>
+              <w:t>5600</w:t>
+            </w:r>
+          </w:p>
+          <w:p>
+            <w:pPr>
+              <w:rPr>
+                <w:lang w:val="en-US"/>
+              </w:rPr>
+            </w:pPr>
+            <w:r>
+              <w:rPr>
+                <w:lang w:val="en-US"/>
+              </w:rPr>
+              <w:t xml:space="preserve">Called times: </w:t>
+            </w:r>
+            <w:r>
+              <w:rPr>
+                <w:lang w:val="en-US"/>
+              </w:rPr>
+              <w:t>5600</w:t>
+            </w:r>
+          </w:p>
+          <w:p>
+            <w:pPr>
+              <w:rPr>
+                <w:lang w:val="en-US"/>
+              </w:rPr>
+            </w:pPr>
+            <w:r>
+              <w:rPr>
+                <w:lang w:val="en-US"/>
+              </w:rPr>
+              <w:t>Time:</w:t>
+            </w:r>
+            <w:r>
+              <w:t xml:space="preserve"> </w:t>
+            </w:r>
+            <w:r>
+              <w:rPr>
+                <w:lang w:val="en-US"/>
+              </w:rPr>
+              <w:t>00:00:00.1083056</w:t>
+            </w:r>
+          </w:p>
+          <w:p>
+            <w:pPr>
+              <w:rPr>
+                <w:lang w:val="en-US"/>
+              </w:rPr>
+            </w:pPr>
+          </w:p>
+          <w:p>
+            <w:pPr>
+              <w:rPr>
+                <w:lang w:val="en-US"/>
+              </w:rPr>
+            </w:pPr>
+          </w:p>
+          <w:p>
+            <w:pPr>
+              <w:rPr>
+                <w:lang w:val="en-US"/>
+              </w:rPr>
+            </w:pPr>
+            <w:r>
+              <w:rPr>
+                <w:lang w:val="en-US"/>
+              </w:rPr>
+              <w:t xml:space="preserve">Items: </w:t>
+            </w:r>
+            <w:r>
+              <w:rPr>
+                <w:lang w:val="en-US"/>
+              </w:rPr>
+              <w:t>56000</w:t>
+            </w:r>
+          </w:p>
+          <w:p>
+            <w:pPr>
+              <w:rPr>
+                <w:lang w:val="en-US"/>
+              </w:rPr>
+            </w:pPr>
+            <w:r>
+              <w:rPr>
+                <w:lang w:val="en-US"/>
+              </w:rPr>
+              <w:t xml:space="preserve">Called times: </w:t>
+            </w:r>
+            <w:r>
+              <w:rPr>
+                <w:lang w:val="en-US"/>
+              </w:rPr>
+              <w:t>56000</w:t>
+            </w:r>
+          </w:p>
+          <w:p>
+            <w:pPr>
+              <w:rPr>
+                <w:lang w:val="en-US"/>
+              </w:rPr>
+            </w:pPr>
+            <w:r>
+              <w:rPr>
+                <w:lang w:val="en-US"/>
+              </w:rPr>
+              <w:t>Time:</w:t>
+            </w:r>
+            <w:r>
+              <w:t xml:space="preserve"> </w:t>
+            </w:r>
+            <w:r>
+              <w:t>00:00:07.9632761</w:t>
             </w:r>
           </w:p>
         </w:tc>
         <w:tc>
           <w:tcPr>
             <w:tcW w:w="2693" w:type="dxa"/>
-            <w:shd w:val="clear" w:color="auto" w:fill="FF0000"/>
-          </w:tcPr>
-          <w:p>
-            <w:pPr>
-              <w:rPr>
-                <w:lang w:val="en-US"/>
-              </w:rPr>
-            </w:pPr>
-            <w:r>
-              <w:rPr>
-                <w:lang w:val="en-US"/>
-              </w:rPr>
-              <w:t>Very slow. But s</w:t>
-            </w:r>
-            <w:r>
-              <w:t>equential data</w:t>
-            </w:r>
-            <w:r>
-              <w:rPr>
-                <w:lang w:val="en-US"/>
-              </w:rPr>
-              <w:t xml:space="preserve"> accessing is great (forward/backward)</w:t>
+            <w:shd w:val="clear" w:color="auto" w:fill="C2D69B" w:themeFill="accent3" w:themeFillTint="99"/>
+          </w:tcPr>
+          <w:p>
+            <w:pPr>
+              <w:rPr>
+                <w:lang w:val="en-US"/>
+              </w:rPr>
+            </w:pPr>
+            <w:r>
+              <w:rPr>
+                <w:lang w:val="en-US"/>
+              </w:rPr>
+              <w:t xml:space="preserve">Items: </w:t>
+            </w:r>
+            <w:r>
+              <w:rPr>
+                <w:lang w:val="en-US"/>
+              </w:rPr>
+              <w:t>5600</w:t>
+            </w:r>
+          </w:p>
+          <w:p>
+            <w:pPr>
+              <w:rPr>
+                <w:lang w:val="en-US"/>
+              </w:rPr>
+            </w:pPr>
+            <w:r>
+              <w:rPr>
+                <w:lang w:val="en-US"/>
+              </w:rPr>
+              <w:t xml:space="preserve">Called times: </w:t>
+            </w:r>
+            <w:r>
+              <w:rPr>
+                <w:lang w:val="en-US"/>
+              </w:rPr>
+              <w:t>5600</w:t>
+            </w:r>
+          </w:p>
+          <w:p>
+            <w:pPr>
+              <w:rPr>
+                <w:lang w:val="en-US"/>
+              </w:rPr>
+            </w:pPr>
+            <w:r>
+              <w:rPr>
+                <w:lang w:val="en-US"/>
+              </w:rPr>
+              <w:t>Time:</w:t>
+            </w:r>
+            <w:r>
+              <w:t xml:space="preserve"> </w:t>
+            </w:r>
+            <w:r>
+              <w:rPr>
+                <w:lang w:val="en-US"/>
+              </w:rPr>
+              <w:t>00:00:00.2017669</w:t>
+            </w:r>
+          </w:p>
+          <w:p>
+            <w:pPr>
+              <w:rPr>
+                <w:lang w:val="en-US"/>
+              </w:rPr>
+            </w:pPr>
+          </w:p>
+          <w:p>
+            <w:pPr>
+              <w:rPr>
+                <w:lang w:val="en-US"/>
+              </w:rPr>
+            </w:pPr>
+          </w:p>
+          <w:p>
+            <w:pPr>
+              <w:rPr>
+                <w:lang w:val="en-US"/>
+              </w:rPr>
+            </w:pPr>
+            <w:r>
+              <w:rPr>
+                <w:lang w:val="en-US"/>
+              </w:rPr>
+              <w:t xml:space="preserve">Items: </w:t>
+            </w:r>
+            <w:r>
+              <w:rPr>
+                <w:lang w:val="en-US"/>
+              </w:rPr>
+              <w:t>56000</w:t>
+            </w:r>
+          </w:p>
+          <w:p>
+            <w:pPr>
+              <w:rPr>
+                <w:lang w:val="en-US"/>
+              </w:rPr>
+            </w:pPr>
+            <w:r>
+              <w:rPr>
+                <w:lang w:val="en-US"/>
+              </w:rPr>
+              <w:t xml:space="preserve">Called times: </w:t>
+            </w:r>
+            <w:r>
+              <w:rPr>
+                <w:lang w:val="en-US"/>
+              </w:rPr>
+              <w:t>56000</w:t>
+            </w:r>
+          </w:p>
+          <w:p>
+            <w:pPr>
+              <w:rPr>
+                <w:lang w:val="en-US"/>
+              </w:rPr>
+            </w:pPr>
+            <w:r>
+              <w:rPr>
+                <w:lang w:val="en-US"/>
+              </w:rPr>
+              <w:t>Time:</w:t>
+            </w:r>
+            <w:r>
+              <w:t xml:space="preserve"> </w:t>
+            </w:r>
+            <w:r>
+              <w:rPr>
+                <w:lang w:val="en-US"/>
+              </w:rPr>
+              <w:t>00:00:19.8083982</w:t>
             </w:r>
           </w:p>
         </w:tc>
         <w:tc>
           <w:tcPr>
             <w:tcW w:w="2552" w:type="dxa"/>
-            <w:shd w:val="clear" w:color="auto" w:fill="00B050"/>
-          </w:tcPr>
+            <w:shd w:val="clear" w:color="auto" w:fill="C2D69B" w:themeFill="accent3" w:themeFillTint="99"/>
+          </w:tcPr>
+          <w:p>
+            <w:pPr>
+              <w:rPr>
+                <w:lang w:val="en-US"/>
+              </w:rPr>
+            </w:pPr>
+            <w:r>
+              <w:rPr>
+                <w:lang w:val="en-US"/>
+              </w:rPr>
+              <w:t xml:space="preserve">Items: </w:t>
+            </w:r>
+            <w:r>
+              <w:rPr>
+                <w:lang w:val="en-US"/>
+              </w:rPr>
+              <w:t>5600</w:t>
+            </w:r>
+          </w:p>
+          <w:p>
+            <w:pPr>
+              <w:rPr>
+                <w:lang w:val="en-US"/>
+              </w:rPr>
+            </w:pPr>
+            <w:r>
+              <w:rPr>
+                <w:lang w:val="en-US"/>
+              </w:rPr>
+              <w:t xml:space="preserve">Called times: </w:t>
+            </w:r>
+            <w:r>
+              <w:rPr>
+                <w:lang w:val="en-US"/>
+              </w:rPr>
+              <w:t>5600</w:t>
+            </w:r>
+          </w:p>
           <w:p>
             <w:pPr>
               <w:tabs>
@@ -2436,13 +3808,93 @@
               <w:rPr>
                 <w:lang w:val="en-US"/>
               </w:rPr>
-              <w:t>Best</w:t>
-            </w:r>
-            <w:r>
-              <w:rPr>
-                <w:lang w:val="en-US"/>
-              </w:rPr>
-              <w:tab/>
+              <w:t>Time:</w:t>
+            </w:r>
+            <w:r>
+              <w:t xml:space="preserve"> </w:t>
+            </w:r>
+            <w:r>
+              <w:rPr>
+                <w:lang w:val="en-US"/>
+              </w:rPr>
+              <w:t>00:00:00.1449199</w:t>
+            </w:r>
+          </w:p>
+          <w:p>
+            <w:pPr>
+              <w:rPr>
+                <w:lang w:val="en-US"/>
+              </w:rPr>
+            </w:pPr>
+          </w:p>
+          <w:p>
+            <w:pPr>
+              <w:rPr>
+                <w:lang w:val="en-US"/>
+              </w:rPr>
+            </w:pPr>
+          </w:p>
+          <w:p>
+            <w:pPr>
+              <w:rPr>
+                <w:lang w:val="en-US"/>
+              </w:rPr>
+            </w:pPr>
+            <w:r>
+              <w:rPr>
+                <w:lang w:val="en-US"/>
+              </w:rPr>
+              <w:t xml:space="preserve">Items: </w:t>
+            </w:r>
+            <w:r>
+              <w:rPr>
+                <w:lang w:val="en-US"/>
+              </w:rPr>
+              <w:t>56000</w:t>
+            </w:r>
+          </w:p>
+          <w:p>
+            <w:pPr>
+              <w:rPr>
+                <w:lang w:val="en-US"/>
+              </w:rPr>
+            </w:pPr>
+            <w:r>
+              <w:rPr>
+                <w:lang w:val="en-US"/>
+              </w:rPr>
+              <w:t xml:space="preserve">Called times: </w:t>
+            </w:r>
+            <w:r>
+              <w:rPr>
+                <w:lang w:val="en-US"/>
+              </w:rPr>
+              <w:t>56000</w:t>
+            </w:r>
+          </w:p>
+          <w:p>
+            <w:pPr>
+              <w:tabs>
+                <w:tab w:val="left" w:pos="1635"/>
+              </w:tabs>
+              <w:rPr>
+                <w:lang w:val="en-US"/>
+              </w:rPr>
+            </w:pPr>
+            <w:r>
+              <w:rPr>
+                <w:lang w:val="en-US"/>
+              </w:rPr>
+              <w:t>Time:</w:t>
+            </w:r>
+            <w:r>
+              <w:t xml:space="preserve"> </w:t>
+            </w:r>
+            <w:r>
+              <w:rPr>
+                <w:lang w:val="en-US"/>
+              </w:rPr>
+              <w:t>00:00:14.5889001</w:t>
             </w:r>
           </w:p>
         </w:tc>
@@ -2451,6 +3903,526 @@
         <w:tc>
           <w:tcPr>
             <w:tcW w:w="2411" w:type="dxa"/>
+            <w:shd w:val="clear" w:color="auto" w:fill="FFFF00"/>
+          </w:tcPr>
+          <w:p>
+            <w:pPr>
+              <w:rPr>
+                <w:lang w:val="en-US"/>
+              </w:rPr>
+            </w:pPr>
+            <w:r>
+              <w:rPr>
+                <w:lang w:val="en-US"/>
+              </w:rPr>
+              <w:t>Se</w:t>
+            </w:r>
+            <w:proofErr w:type="spellStart"/>
+            <w:r>
+              <w:t>quential</w:t>
+            </w:r>
+            <w:proofErr w:type="spellEnd"/>
+            <w:r>
+              <w:t xml:space="preserve"> </w:t>
+            </w:r>
+            <w:r>
+              <w:rPr>
+                <w:lang w:val="en-US"/>
+              </w:rPr>
+              <w:t xml:space="preserve"> access speed</w:t>
+            </w:r>
+            <w:r>
+              <w:rPr>
+                <w:lang w:val="en-US"/>
+              </w:rPr>
+              <w:t>: For ()</w:t>
+            </w:r>
+          </w:p>
+        </w:tc>
+        <w:tc>
+          <w:tcPr>
+            <w:tcW w:w="2551" w:type="dxa"/>
+            <w:shd w:val="clear" w:color="auto" w:fill="00B050"/>
+          </w:tcPr>
+          <w:p>
+            <w:pPr>
+              <w:rPr>
+                <w:lang w:val="en-US"/>
+              </w:rPr>
+            </w:pPr>
+            <w:r>
+              <w:rPr>
+                <w:lang w:val="en-US"/>
+              </w:rPr>
+              <w:t xml:space="preserve">Items: </w:t>
+            </w:r>
+            <w:r>
+              <w:rPr>
+                <w:lang w:val="en-US"/>
+              </w:rPr>
+              <w:t>5600</w:t>
+            </w:r>
+          </w:p>
+          <w:p>
+            <w:pPr>
+              <w:rPr>
+                <w:lang w:val="en-US"/>
+              </w:rPr>
+            </w:pPr>
+            <w:r>
+              <w:rPr>
+                <w:lang w:val="en-US"/>
+              </w:rPr>
+              <w:t xml:space="preserve">Called times: </w:t>
+            </w:r>
+            <w:r>
+              <w:rPr>
+                <w:lang w:val="en-US"/>
+              </w:rPr>
+              <w:t>5600</w:t>
+            </w:r>
+          </w:p>
+          <w:p>
+            <w:pPr>
+              <w:rPr>
+                <w:lang w:val="en-US"/>
+              </w:rPr>
+            </w:pPr>
+            <w:r>
+              <w:rPr>
+                <w:lang w:val="en-US"/>
+              </w:rPr>
+              <w:t>Time:</w:t>
+            </w:r>
+            <w:r>
+              <w:t xml:space="preserve"> </w:t>
+            </w:r>
+            <w:r>
+              <w:rPr>
+                <w:lang w:val="en-US"/>
+              </w:rPr>
+              <w:t>00:00:00.0821685</w:t>
+            </w:r>
+          </w:p>
+          <w:p>
+            <w:pPr>
+              <w:rPr>
+                <w:lang w:val="en-US"/>
+              </w:rPr>
+            </w:pPr>
+          </w:p>
+          <w:p>
+            <w:pPr>
+              <w:rPr>
+                <w:lang w:val="en-US"/>
+              </w:rPr>
+            </w:pPr>
+          </w:p>
+          <w:p>
+            <w:pPr>
+              <w:rPr>
+                <w:lang w:val="en-US"/>
+              </w:rPr>
+            </w:pPr>
+            <w:r>
+              <w:rPr>
+                <w:lang w:val="en-US"/>
+              </w:rPr>
+              <w:t xml:space="preserve">Items: </w:t>
+            </w:r>
+            <w:r>
+              <w:rPr>
+                <w:lang w:val="en-US"/>
+              </w:rPr>
+              <w:t>56000</w:t>
+            </w:r>
+          </w:p>
+          <w:p>
+            <w:pPr>
+              <w:rPr>
+                <w:lang w:val="en-US"/>
+              </w:rPr>
+            </w:pPr>
+            <w:r>
+              <w:rPr>
+                <w:lang w:val="en-US"/>
+              </w:rPr>
+              <w:t xml:space="preserve">Called times: </w:t>
+            </w:r>
+            <w:r>
+              <w:rPr>
+                <w:lang w:val="en-US"/>
+              </w:rPr>
+              <w:t>56000</w:t>
+            </w:r>
+          </w:p>
+          <w:p>
+            <w:pPr>
+              <w:rPr>
+                <w:lang w:val="en-US"/>
+              </w:rPr>
+            </w:pPr>
+            <w:r>
+              <w:rPr>
+                <w:lang w:val="en-US"/>
+              </w:rPr>
+              <w:t>Time:</w:t>
+            </w:r>
+            <w:r>
+              <w:t xml:space="preserve"> </w:t>
+            </w:r>
+            <w:r>
+              <w:rPr>
+                <w:lang w:val="en-US"/>
+              </w:rPr>
+              <w:t>00:00:08.2556414</w:t>
+            </w:r>
+          </w:p>
+        </w:tc>
+        <w:tc>
+          <w:tcPr>
+            <w:tcW w:w="2693" w:type="dxa"/>
+            <w:shd w:val="clear" w:color="auto" w:fill="FF0000"/>
+          </w:tcPr>
+          <w:p>
+            <w:pPr>
+              <w:rPr>
+                <w:lang w:val="en-US"/>
+              </w:rPr>
+            </w:pPr>
+            <w:r>
+              <w:rPr>
+                <w:rStyle w:val="a4"/>
+                <w:i w:val="0"/>
+                <w:lang w:val="en-US"/>
+              </w:rPr>
+              <w:t>No Access by index</w:t>
+            </w:r>
+          </w:p>
+        </w:tc>
+        <w:tc>
+          <w:tcPr>
+            <w:tcW w:w="2552" w:type="dxa"/>
+            <w:shd w:val="clear" w:color="auto" w:fill="00B050"/>
+          </w:tcPr>
+          <w:p>
+            <w:pPr>
+              <w:rPr>
+                <w:lang w:val="en-US"/>
+              </w:rPr>
+            </w:pPr>
+            <w:r>
+              <w:rPr>
+                <w:lang w:val="en-US"/>
+              </w:rPr>
+              <w:t xml:space="preserve">Items: </w:t>
+            </w:r>
+            <w:r>
+              <w:rPr>
+                <w:lang w:val="en-US"/>
+              </w:rPr>
+              <w:t>5600</w:t>
+            </w:r>
+          </w:p>
+          <w:p>
+            <w:pPr>
+              <w:rPr>
+                <w:lang w:val="en-US"/>
+              </w:rPr>
+            </w:pPr>
+            <w:r>
+              <w:rPr>
+                <w:lang w:val="en-US"/>
+              </w:rPr>
+              <w:t xml:space="preserve">Called times: </w:t>
+            </w:r>
+            <w:r>
+              <w:rPr>
+                <w:lang w:val="en-US"/>
+              </w:rPr>
+              <w:t>5600</w:t>
+            </w:r>
+          </w:p>
+          <w:p>
+            <w:pPr>
+              <w:rPr>
+                <w:lang w:val="en-US"/>
+              </w:rPr>
+            </w:pPr>
+            <w:r>
+              <w:rPr>
+                <w:lang w:val="en-US"/>
+              </w:rPr>
+              <w:t>Time:</w:t>
+            </w:r>
+            <w:r>
+              <w:t xml:space="preserve"> </w:t>
+            </w:r>
+            <w:r>
+              <w:rPr>
+                <w:lang w:val="en-US"/>
+              </w:rPr>
+              <w:t>00:00:00.1089242</w:t>
+            </w:r>
+          </w:p>
+          <w:p>
+            <w:pPr>
+              <w:rPr>
+                <w:lang w:val="en-US"/>
+              </w:rPr>
+            </w:pPr>
+          </w:p>
+          <w:p>
+            <w:pPr>
+              <w:rPr>
+                <w:lang w:val="en-US"/>
+              </w:rPr>
+            </w:pPr>
+          </w:p>
+          <w:p>
+            <w:pPr>
+              <w:rPr>
+                <w:lang w:val="en-US"/>
+              </w:rPr>
+            </w:pPr>
+            <w:r>
+              <w:rPr>
+                <w:lang w:val="en-US"/>
+              </w:rPr>
+              <w:t xml:space="preserve">Items: </w:t>
+            </w:r>
+            <w:r>
+              <w:rPr>
+                <w:lang w:val="en-US"/>
+              </w:rPr>
+              <w:t>56000</w:t>
+            </w:r>
+          </w:p>
+          <w:p>
+            <w:pPr>
+              <w:rPr>
+                <w:lang w:val="en-US"/>
+              </w:rPr>
+            </w:pPr>
+            <w:r>
+              <w:rPr>
+                <w:lang w:val="en-US"/>
+              </w:rPr>
+              <w:t xml:space="preserve">Called times: </w:t>
+            </w:r>
+            <w:r>
+              <w:rPr>
+                <w:lang w:val="en-US"/>
+              </w:rPr>
+              <w:t>56000</w:t>
+            </w:r>
+          </w:p>
+          <w:p>
+            <w:pPr>
+              <w:rPr>
+                <w:lang w:val="en-US"/>
+              </w:rPr>
+            </w:pPr>
+            <w:r>
+              <w:rPr>
+                <w:lang w:val="en-US"/>
+              </w:rPr>
+              <w:t>Time:</w:t>
+            </w:r>
+            <w:r>
+              <w:rPr>
+                <w:lang w:val="en-US"/>
+              </w:rPr>
+              <w:t xml:space="preserve"> </w:t>
+            </w:r>
+            <w:r>
+              <w:rPr>
+                <w:lang w:val="en-US"/>
+              </w:rPr>
+              <w:t>00:00:10.8495136</w:t>
+            </w:r>
+          </w:p>
+        </w:tc>
+      </w:tr>
+      <w:tr>
+        <w:tc>
+          <w:tcPr>
+            <w:tcW w:w="2411" w:type="dxa"/>
+            <w:shd w:val="clear" w:color="auto" w:fill="FFFF00"/>
+          </w:tcPr>
+          <w:p>
+            <w:pPr>
+              <w:rPr>
+                <w:lang w:val="en-US"/>
+              </w:rPr>
+            </w:pPr>
+            <w:r>
+              <w:rPr>
+                <w:highlight w:val="yellow"/>
+                <w:lang w:val="en-US"/>
+              </w:rPr>
+              <w:t>Random access speed</w:t>
+            </w:r>
+          </w:p>
+        </w:tc>
+        <w:tc>
+          <w:tcPr>
+            <w:tcW w:w="2551" w:type="dxa"/>
+            <w:shd w:val="clear" w:color="auto" w:fill="00B050"/>
+          </w:tcPr>
+          <w:p>
+            <w:pPr>
+              <w:rPr>
+                <w:lang w:val="en-US"/>
+              </w:rPr>
+            </w:pPr>
+            <w:r>
+              <w:rPr>
+                <w:lang w:val="en-US"/>
+              </w:rPr>
+              <w:t xml:space="preserve">Items: </w:t>
+            </w:r>
+            <w:r>
+              <w:rPr>
+                <w:lang w:val="en-US"/>
+              </w:rPr>
+              <w:t>56000000</w:t>
+            </w:r>
+          </w:p>
+          <w:p>
+            <w:pPr>
+              <w:rPr>
+                <w:lang w:val="en-US"/>
+              </w:rPr>
+            </w:pPr>
+            <w:r>
+              <w:rPr>
+                <w:lang w:val="en-US"/>
+              </w:rPr>
+              <w:t xml:space="preserve">Called times: </w:t>
+            </w:r>
+            <w:r>
+              <w:rPr>
+                <w:lang w:val="en-US"/>
+              </w:rPr>
+              <w:t>56000000</w:t>
+            </w:r>
+          </w:p>
+          <w:p>
+            <w:pPr>
+              <w:rPr>
+                <w:lang w:val="en-US"/>
+              </w:rPr>
+            </w:pPr>
+            <w:r>
+              <w:rPr>
+                <w:lang w:val="en-US"/>
+              </w:rPr>
+              <w:t>Time:</w:t>
+            </w:r>
+            <w:r>
+              <w:t xml:space="preserve"> </w:t>
+            </w:r>
+            <w:r>
+              <w:rPr>
+                <w:lang w:val="en-US"/>
+              </w:rPr>
+              <w:t>00:00:06.2688381</w:t>
+            </w:r>
+          </w:p>
+        </w:tc>
+        <w:tc>
+          <w:tcPr>
+            <w:tcW w:w="2693" w:type="dxa"/>
+            <w:shd w:val="clear" w:color="auto" w:fill="FF0000"/>
+          </w:tcPr>
+          <w:p>
+            <w:pPr>
+              <w:rPr>
+                <w:lang w:val="en-US"/>
+              </w:rPr>
+            </w:pPr>
+            <w:r>
+              <w:rPr>
+                <w:rStyle w:val="a4"/>
+                <w:i w:val="0"/>
+                <w:lang w:val="en-US"/>
+              </w:rPr>
+              <w:t>No Access by index</w:t>
+            </w:r>
+          </w:p>
+        </w:tc>
+        <w:tc>
+          <w:tcPr>
+            <w:tcW w:w="2552" w:type="dxa"/>
+            <w:shd w:val="clear" w:color="auto" w:fill="00B050"/>
+          </w:tcPr>
+          <w:p>
+            <w:pPr>
+              <w:rPr>
+                <w:lang w:val="en-US"/>
+              </w:rPr>
+            </w:pPr>
+            <w:r>
+              <w:rPr>
+                <w:lang w:val="en-US"/>
+              </w:rPr>
+              <w:t xml:space="preserve">Items: </w:t>
+            </w:r>
+            <w:r>
+              <w:rPr>
+                <w:lang w:val="en-US"/>
+              </w:rPr>
+              <w:t>56000000</w:t>
+            </w:r>
+          </w:p>
+          <w:p>
+            <w:pPr>
+              <w:rPr>
+                <w:lang w:val="en-US"/>
+              </w:rPr>
+            </w:pPr>
+            <w:r>
+              <w:rPr>
+                <w:lang w:val="en-US"/>
+              </w:rPr>
+              <w:t xml:space="preserve">Called times: </w:t>
+            </w:r>
+            <w:r>
+              <w:rPr>
+                <w:lang w:val="en-US"/>
+              </w:rPr>
+              <w:t>56000000</w:t>
+            </w:r>
+          </w:p>
+          <w:p>
+            <w:pPr>
+              <w:rPr>
+                <w:lang w:val="en-US"/>
+              </w:rPr>
+            </w:pPr>
+            <w:r>
+              <w:rPr>
+                <w:lang w:val="en-US"/>
+              </w:rPr>
+              <w:t>Time:</w:t>
+            </w:r>
+            <w:r>
+              <w:t xml:space="preserve"> </w:t>
+            </w:r>
+            <w:r>
+              <w:rPr>
+                <w:lang w:val="en-US"/>
+              </w:rPr>
+              <w:t>00:00:06.2979606</w:t>
+            </w:r>
+          </w:p>
+        </w:tc>
+      </w:tr>
+      <w:tr>
+        <w:tc>
+          <w:tcPr>
+            <w:tcW w:w="2411" w:type="dxa"/>
             <w:shd w:val="clear" w:color="auto" w:fill="auto"/>
           </w:tcPr>
           <w:p>
@@ -2470,7 +4442,7 @@
         <w:tc>
           <w:tcPr>
             <w:tcW w:w="2551" w:type="dxa"/>
-            <w:shd w:val="clear" w:color="auto" w:fill="C2D69B" w:themeFill="accent3" w:themeFillTint="99"/>
+            <w:shd w:val="clear" w:color="auto" w:fill="00B050"/>
           </w:tcPr>
           <w:p>
             <w:pPr>
@@ -2744,7 +4716,7 @@
         <w:tc>
           <w:tcPr>
             <w:tcW w:w="2552" w:type="dxa"/>
-            <w:shd w:val="clear" w:color="auto" w:fill="C2D69B" w:themeFill="accent3" w:themeFillTint="99"/>
+            <w:shd w:val="clear" w:color="auto" w:fill="00B050"/>
           </w:tcPr>
           <w:p>
             <w:pPr>
@@ -3121,11 +5093,25 @@
             <w:rStyle w:val="a6"/>
             <w:lang w:val="en-US"/>
           </w:rPr>
-          <w:t>http://stackoverflow.com/questions/169973/when-should-i-use-a-list-vs-a-linkedlist/29263914#29263914</w:t>
+          <w:t>http://stackoverflow.com/questions/169973/when-should-i-use-a-list-vs-a-linkedlist/</w:t>
+        </w:r>
+        <w:bookmarkStart w:id="6" w:name="_GoBack"/>
+        <w:bookmarkEnd w:id="6"/>
+        <w:r>
+          <w:rPr>
+            <w:rStyle w:val="a6"/>
+            <w:lang w:val="en-US"/>
+          </w:rPr>
+          <w:t>2</w:t>
+        </w:r>
+        <w:r>
+          <w:rPr>
+            <w:rStyle w:val="a6"/>
+            <w:lang w:val="en-US"/>
+          </w:rPr>
+          <w:t>9263914#29263914</w:t>
         </w:r>
       </w:hyperlink>
-      <w:bookmarkStart w:id="10" w:name="_GoBack"/>
-      <w:bookmarkEnd w:id="10"/>
     </w:p>
     <w:sectPr>
       <w:pgSz w:w="11906" w:h="16838"/>
@@ -3396,6 +5382,29 @@
       <w:u w:val="single"/>
     </w:rPr>
   </w:style>
+  <w:style w:type="paragraph" w:styleId="a7">
+    <w:name w:val="List Paragraph"/>
+    <w:basedOn w:val="a"/>
+    <w:uiPriority w:val="34"/>
+    <w:qFormat/>
+    <w:rsid w:val="00053DB7"/>
+    <w:pPr>
+      <w:ind w:left="720"/>
+      <w:contextualSpacing/>
+    </w:pPr>
+  </w:style>
+  <w:style w:type="character" w:styleId="a8">
+    <w:name w:val="FollowedHyperlink"/>
+    <w:basedOn w:val="a0"/>
+    <w:uiPriority w:val="99"/>
+    <w:semiHidden/>
+    <w:unhideWhenUsed/>
+    <w:rsid w:val="008847BF"/>
+    <w:rPr>
+      <w:color w:val="800080" w:themeColor="followedHyperlink"/>
+      <w:u w:val="single"/>
+    </w:rPr>
+  </w:style>
 </w:styles>
 </file>
 
@@ -3655,6 +5664,29 @@
     <w:rsid w:val="00432A6B"/>
     <w:rPr>
       <w:color w:val="0000FF" w:themeColor="hyperlink"/>
+      <w:u w:val="single"/>
+    </w:rPr>
+  </w:style>
+  <w:style w:type="paragraph" w:styleId="a7">
+    <w:name w:val="List Paragraph"/>
+    <w:basedOn w:val="a"/>
+    <w:uiPriority w:val="34"/>
+    <w:qFormat/>
+    <w:rsid w:val="00053DB7"/>
+    <w:pPr>
+      <w:ind w:left="720"/>
+      <w:contextualSpacing/>
+    </w:pPr>
+  </w:style>
+  <w:style w:type="character" w:styleId="a8">
+    <w:name w:val="FollowedHyperlink"/>
+    <w:basedOn w:val="a0"/>
+    <w:uiPriority w:val="99"/>
+    <w:semiHidden/>
+    <w:unhideWhenUsed/>
+    <w:rsid w:val="008847BF"/>
+    <w:rPr>
+      <w:color w:val="800080" w:themeColor="followedHyperlink"/>
       <w:u w:val="single"/>
     </w:rPr>
   </w:style>

</xml_diff>